<commit_message>
Diseño de Interfaces UD3 caso terminado a falta de la memoria
</commit_message>
<xml_diff>
--- a/Asignaturas 2/Desarrollo de Interfaces/UD3/Tarea 1/Muñoz_de_la_Sierra_Alejandro_Diseño_de_ Interfaces_UD3_Tarea1.docx
+++ b/Asignaturas 2/Desarrollo de Interfaces/UD3/Tarea 1/Muñoz_de_la_Sierra_Alejandro_Diseño_de_ Interfaces_UD3_Tarea1.docx
@@ -67,11 +67,16 @@
               </w:sdtPr>
               <w:sdtContent>
                 <w:r>
-                  <w:t>TAREA 1</w:t>
+                  <w:t xml:space="preserve">TAREA </w:t>
+                </w:r>
+                <w:proofErr w:type="gramStart"/>
+                <w:r>
+                  <w:t>1</w:t>
                 </w:r>
                 <w:r>
                   <w:t xml:space="preserve">  UD</w:t>
                 </w:r>
+                <w:proofErr w:type="gramEnd"/>
                 <w:r>
                   <w:t>3</w:t>
                 </w:r>
@@ -523,34 +528,2769 @@
       <w:pPr>
         <w:rPr>
           <w:rFonts w:cstheme="minorHAnsi"/>
-          <w:b/>
-          <w:bCs/>
-          <w:szCs w:val="28"/>
-          <w:lang w:val="es-ES"/>
-        </w:rPr>
-      </w:pPr>
-    </w:p>
-    <w:p>
-      <w:pPr>
-        <w:rPr>
-          <w:rFonts w:cstheme="minorHAnsi"/>
-          <w:b/>
-          <w:bCs/>
-          <w:szCs w:val="28"/>
-          <w:lang w:val="es-ES"/>
-        </w:rPr>
-      </w:pPr>
-    </w:p>
-    <w:p>
-      <w:pPr>
-        <w:rPr>
-          <w:rFonts w:cstheme="minorHAnsi"/>
-          <w:b/>
-          <w:bCs/>
-          <w:szCs w:val="28"/>
-          <w:lang w:val="es-ES"/>
-        </w:rPr>
-      </w:pPr>
+          <w:szCs w:val="28"/>
+          <w:lang w:val="es-ES"/>
+        </w:rPr>
+      </w:pPr>
+    </w:p>
+    <w:p>
+      <w:pPr>
+        <w:rPr>
+          <w:rFonts w:cstheme="minorHAnsi"/>
+          <w:szCs w:val="28"/>
+          <w:lang w:val="es-ES"/>
+        </w:rPr>
+      </w:pPr>
+    </w:p>
+    <w:p>
+      <w:pPr>
+        <w:rPr>
+          <w:rFonts w:cstheme="minorHAnsi"/>
+          <w:szCs w:val="28"/>
+          <w:lang w:val="es-ES"/>
+        </w:rPr>
+      </w:pPr>
+      <w:r>
+        <w:rPr>
+          <w:rFonts w:cstheme="minorHAnsi"/>
+          <w:szCs w:val="28"/>
+          <w:lang w:val="es-ES"/>
+        </w:rPr>
+        <w:t>1. Introducción y elección del entorno</w:t>
+      </w:r>
+    </w:p>
+    <w:p>
+      <w:pPr>
+        <w:rPr>
+          <w:rFonts w:cstheme="minorHAnsi"/>
+          <w:szCs w:val="28"/>
+          <w:lang w:val="es-ES"/>
+        </w:rPr>
+      </w:pPr>
+      <w:r>
+        <w:rPr>
+          <w:rFonts w:cstheme="minorHAnsi"/>
+          <w:szCs w:val="28"/>
+          <w:lang w:val="es-ES"/>
+        </w:rPr>
+        <w:t>Desarrollamos una aplicación para el caso práctico de la Unidad 3. Buscamos funcionalidad, mantenimiento y una base sólida. Probamos herramientas nuevas en lugar de versiones antiguas.</w:t>
+      </w:r>
+    </w:p>
+    <w:p>
+      <w:pPr>
+        <w:rPr>
+          <w:rFonts w:cstheme="minorHAnsi"/>
+          <w:szCs w:val="28"/>
+          <w:lang w:val="es-ES"/>
+        </w:rPr>
+      </w:pPr>
+    </w:p>
+    <w:p>
+      <w:pPr>
+        <w:rPr>
+          <w:rFonts w:cstheme="minorHAnsi"/>
+          <w:szCs w:val="28"/>
+          <w:lang w:val="es-ES"/>
+        </w:rPr>
+      </w:pPr>
+      <w:r>
+        <w:rPr>
+          <w:rFonts w:cstheme="minorHAnsi"/>
+          <w:szCs w:val="28"/>
+          <w:lang w:val="es-ES"/>
+        </w:rPr>
+        <w:t>Lenguaje: Elegimos Java JDK 25. Es una versión reciente y quisimos usar las mejoras de la JVM.</w:t>
+      </w:r>
+    </w:p>
+    <w:p>
+      <w:pPr>
+        <w:rPr>
+          <w:rFonts w:cstheme="minorHAnsi"/>
+          <w:szCs w:val="28"/>
+          <w:lang w:val="es-ES"/>
+        </w:rPr>
+      </w:pPr>
+    </w:p>
+    <w:p>
+      <w:pPr>
+        <w:rPr>
+          <w:rFonts w:cstheme="minorHAnsi"/>
+          <w:szCs w:val="28"/>
+          <w:lang w:val="es-ES"/>
+        </w:rPr>
+      </w:pPr>
+      <w:r>
+        <w:rPr>
+          <w:rFonts w:cstheme="minorHAnsi"/>
+          <w:szCs w:val="28"/>
+          <w:lang w:val="es-ES"/>
+        </w:rPr>
+        <w:t xml:space="preserve">Librería Gráfica: Usamos </w:t>
+      </w:r>
+      <w:proofErr w:type="spellStart"/>
+      <w:r>
+        <w:rPr>
+          <w:rFonts w:cstheme="minorHAnsi"/>
+          <w:szCs w:val="28"/>
+          <w:lang w:val="es-ES"/>
+        </w:rPr>
+        <w:t>OpenJFX</w:t>
+      </w:r>
+      <w:proofErr w:type="spellEnd"/>
+      <w:r>
+        <w:rPr>
+          <w:rFonts w:cstheme="minorHAnsi"/>
+          <w:szCs w:val="28"/>
+          <w:lang w:val="es-ES"/>
+        </w:rPr>
+        <w:t xml:space="preserve"> 21 (LTS). Preferimos una versión con soporte a largo plazo. La estabilidad evita problemas en los componentes visuales.</w:t>
+      </w:r>
+    </w:p>
+    <w:p>
+      <w:pPr>
+        <w:rPr>
+          <w:rFonts w:cstheme="minorHAnsi"/>
+          <w:szCs w:val="28"/>
+          <w:lang w:val="es-ES"/>
+        </w:rPr>
+      </w:pPr>
+    </w:p>
+    <w:p>
+      <w:pPr>
+        <w:rPr>
+          <w:rFonts w:cstheme="minorHAnsi"/>
+          <w:szCs w:val="28"/>
+          <w:lang w:val="es-ES"/>
+        </w:rPr>
+      </w:pPr>
+      <w:r>
+        <w:rPr>
+          <w:rFonts w:cstheme="minorHAnsi"/>
+          <w:szCs w:val="28"/>
+          <w:lang w:val="es-ES"/>
+        </w:rPr>
+        <w:t xml:space="preserve">IDE: El proyecto usa Eclipse IDE y </w:t>
+      </w:r>
+      <w:proofErr w:type="spellStart"/>
+      <w:r>
+        <w:rPr>
+          <w:rFonts w:cstheme="minorHAnsi"/>
+          <w:szCs w:val="28"/>
+          <w:lang w:val="es-ES"/>
+        </w:rPr>
+        <w:t>Scene</w:t>
+      </w:r>
+      <w:proofErr w:type="spellEnd"/>
+      <w:r>
+        <w:rPr>
+          <w:rFonts w:cstheme="minorHAnsi"/>
+          <w:szCs w:val="28"/>
+          <w:lang w:val="es-ES"/>
+        </w:rPr>
+        <w:t xml:space="preserve"> </w:t>
+      </w:r>
+      <w:proofErr w:type="spellStart"/>
+      <w:r>
+        <w:rPr>
+          <w:rFonts w:cstheme="minorHAnsi"/>
+          <w:szCs w:val="28"/>
+          <w:lang w:val="es-ES"/>
+        </w:rPr>
+        <w:t>Builder</w:t>
+      </w:r>
+      <w:proofErr w:type="spellEnd"/>
+      <w:r>
+        <w:rPr>
+          <w:rFonts w:cstheme="minorHAnsi"/>
+          <w:szCs w:val="28"/>
+          <w:lang w:val="es-ES"/>
+        </w:rPr>
+        <w:t xml:space="preserve"> para la parte visual. </w:t>
+      </w:r>
+      <w:proofErr w:type="spellStart"/>
+      <w:r>
+        <w:rPr>
+          <w:rFonts w:cstheme="minorHAnsi"/>
+          <w:szCs w:val="28"/>
+          <w:lang w:val="es-ES"/>
+        </w:rPr>
+        <w:t>Scene</w:t>
+      </w:r>
+      <w:proofErr w:type="spellEnd"/>
+      <w:r>
+        <w:rPr>
+          <w:rFonts w:cstheme="minorHAnsi"/>
+          <w:szCs w:val="28"/>
+          <w:lang w:val="es-ES"/>
+        </w:rPr>
+        <w:t xml:space="preserve"> </w:t>
+      </w:r>
+      <w:proofErr w:type="spellStart"/>
+      <w:r>
+        <w:rPr>
+          <w:rFonts w:cstheme="minorHAnsi"/>
+          <w:szCs w:val="28"/>
+          <w:lang w:val="es-ES"/>
+        </w:rPr>
+        <w:t>Builder</w:t>
+      </w:r>
+      <w:proofErr w:type="spellEnd"/>
+      <w:r>
+        <w:rPr>
+          <w:rFonts w:cstheme="minorHAnsi"/>
+          <w:szCs w:val="28"/>
+          <w:lang w:val="es-ES"/>
+        </w:rPr>
+        <w:t xml:space="preserve"> acelera el diseño.</w:t>
+      </w:r>
+    </w:p>
+    <w:p>
+      <w:pPr>
+        <w:rPr>
+          <w:rFonts w:cstheme="minorHAnsi"/>
+          <w:szCs w:val="28"/>
+          <w:lang w:val="es-ES"/>
+        </w:rPr>
+      </w:pPr>
+    </w:p>
+    <w:p>
+      <w:pPr>
+        <w:rPr>
+          <w:rFonts w:cstheme="minorHAnsi"/>
+          <w:szCs w:val="28"/>
+          <w:lang w:val="es-ES"/>
+        </w:rPr>
+      </w:pPr>
+      <w:r>
+        <w:rPr>
+          <w:rFonts w:cstheme="minorHAnsi"/>
+          <w:szCs w:val="28"/>
+          <w:lang w:val="es-ES"/>
+        </w:rPr>
+        <w:t xml:space="preserve">Tuvimos problemas al integrar </w:t>
+      </w:r>
+      <w:proofErr w:type="spellStart"/>
+      <w:r>
+        <w:rPr>
+          <w:rFonts w:cstheme="minorHAnsi"/>
+          <w:szCs w:val="28"/>
+          <w:lang w:val="es-ES"/>
+        </w:rPr>
+        <w:t>JavaFX</w:t>
+      </w:r>
+      <w:proofErr w:type="spellEnd"/>
+      <w:r>
+        <w:rPr>
+          <w:rFonts w:cstheme="minorHAnsi"/>
+          <w:szCs w:val="28"/>
+          <w:lang w:val="es-ES"/>
+        </w:rPr>
+        <w:t xml:space="preserve"> con Java 25. El JDK no incluye estas librerías por defecto. Configuramos una </w:t>
+      </w:r>
+      <w:proofErr w:type="spellStart"/>
+      <w:r>
+        <w:rPr>
+          <w:rFonts w:cstheme="minorHAnsi"/>
+          <w:szCs w:val="28"/>
+          <w:lang w:val="es-ES"/>
+        </w:rPr>
+        <w:t>User</w:t>
+      </w:r>
+      <w:proofErr w:type="spellEnd"/>
+      <w:r>
+        <w:rPr>
+          <w:rFonts w:cstheme="minorHAnsi"/>
+          <w:szCs w:val="28"/>
+          <w:lang w:val="es-ES"/>
+        </w:rPr>
+        <w:t xml:space="preserve"> Library en el </w:t>
+      </w:r>
+      <w:proofErr w:type="spellStart"/>
+      <w:r>
+        <w:rPr>
+          <w:rFonts w:cstheme="minorHAnsi"/>
+          <w:szCs w:val="28"/>
+          <w:lang w:val="es-ES"/>
+        </w:rPr>
+        <w:t>Classpath</w:t>
+      </w:r>
+      <w:proofErr w:type="spellEnd"/>
+      <w:r>
+        <w:rPr>
+          <w:rFonts w:cstheme="minorHAnsi"/>
+          <w:szCs w:val="28"/>
+          <w:lang w:val="es-ES"/>
+        </w:rPr>
+        <w:t xml:space="preserve"> de Eclipse para solucionar esto. Evitamos el sistema de módulos y sus errores de configuración. Es un método directo para compilar en esta fase.</w:t>
+      </w:r>
+    </w:p>
+    <w:p>
+      <w:pPr>
+        <w:rPr>
+          <w:rFonts w:cstheme="minorHAnsi"/>
+          <w:szCs w:val="28"/>
+          <w:lang w:val="es-ES"/>
+        </w:rPr>
+      </w:pPr>
+    </w:p>
+    <w:p>
+      <w:pPr>
+        <w:rPr>
+          <w:rFonts w:cstheme="minorHAnsi"/>
+          <w:szCs w:val="28"/>
+          <w:lang w:val="es-ES"/>
+        </w:rPr>
+      </w:pPr>
+      <w:r>
+        <w:rPr>
+          <w:rFonts w:cstheme="minorHAnsi"/>
+          <w:szCs w:val="28"/>
+          <w:lang w:val="es-ES"/>
+        </w:rPr>
+        <w:t>2. Fase de Diseño y Mockup</w:t>
+      </w:r>
+    </w:p>
+    <w:p>
+      <w:pPr>
+        <w:rPr>
+          <w:rFonts w:cstheme="minorHAnsi"/>
+          <w:szCs w:val="28"/>
+          <w:lang w:val="es-ES"/>
+        </w:rPr>
+      </w:pPr>
+      <w:r>
+        <w:rPr>
+          <w:rFonts w:cstheme="minorHAnsi"/>
+          <w:szCs w:val="28"/>
+          <w:lang w:val="es-ES"/>
+        </w:rPr>
+        <w:t>Analizamos el enunciado antes de programar para esquematizar la ventana. Priorizamos la usabilidad. El usuario debe entender la pantalla de inmediato.</w:t>
+      </w:r>
+    </w:p>
+    <w:p>
+      <w:pPr>
+        <w:rPr>
+          <w:rFonts w:cstheme="minorHAnsi"/>
+          <w:szCs w:val="28"/>
+          <w:lang w:val="es-ES"/>
+        </w:rPr>
+      </w:pPr>
+    </w:p>
+    <w:p>
+      <w:pPr>
+        <w:rPr>
+          <w:rFonts w:cstheme="minorHAnsi"/>
+          <w:szCs w:val="28"/>
+          <w:lang w:val="es-ES"/>
+        </w:rPr>
+      </w:pPr>
+      <w:r>
+        <w:rPr>
+          <w:rFonts w:cstheme="minorHAnsi"/>
+          <w:szCs w:val="28"/>
+          <w:lang w:val="es-ES"/>
+        </w:rPr>
+        <w:t>Creamos un boceto (</w:t>
+      </w:r>
+      <w:proofErr w:type="spellStart"/>
+      <w:r>
+        <w:rPr>
+          <w:rFonts w:cstheme="minorHAnsi"/>
+          <w:szCs w:val="28"/>
+          <w:lang w:val="es-ES"/>
+        </w:rPr>
+        <w:t>wireframe</w:t>
+      </w:r>
+      <w:proofErr w:type="spellEnd"/>
+      <w:r>
+        <w:rPr>
+          <w:rFonts w:cstheme="minorHAnsi"/>
+          <w:szCs w:val="28"/>
+          <w:lang w:val="es-ES"/>
+        </w:rPr>
+        <w:t>) y dividimos la ventana en dos columnas. Las etiquetas están a la izquierda y los campos de texto a la derecha.</w:t>
+      </w:r>
+    </w:p>
+    <w:p>
+      <w:pPr>
+        <w:rPr>
+          <w:rFonts w:cstheme="minorHAnsi"/>
+          <w:szCs w:val="28"/>
+          <w:lang w:val="es-ES"/>
+        </w:rPr>
+      </w:pPr>
+    </w:p>
+    <w:p>
+      <w:pPr>
+        <w:rPr>
+          <w:rFonts w:cstheme="minorHAnsi"/>
+          <w:szCs w:val="28"/>
+          <w:lang w:val="es-ES"/>
+        </w:rPr>
+      </w:pPr>
+      <w:r>
+        <w:rPr>
+          <w:rFonts w:cstheme="minorHAnsi"/>
+          <w:szCs w:val="28"/>
+          <w:lang w:val="es-ES"/>
+        </w:rPr>
+        <w:t>El diseño restringe los errores como muestra el esquema:</w:t>
+      </w:r>
+    </w:p>
+    <w:p>
+      <w:pPr>
+        <w:rPr>
+          <w:rFonts w:cstheme="minorHAnsi"/>
+          <w:szCs w:val="28"/>
+          <w:lang w:val="es-ES"/>
+        </w:rPr>
+      </w:pPr>
+    </w:p>
+    <w:p>
+      <w:pPr>
+        <w:rPr>
+          <w:rFonts w:cstheme="minorHAnsi"/>
+          <w:szCs w:val="28"/>
+          <w:lang w:val="es-ES"/>
+        </w:rPr>
+      </w:pPr>
+      <w:r>
+        <w:rPr>
+          <w:rFonts w:cstheme="minorHAnsi"/>
+          <w:szCs w:val="28"/>
+          <w:lang w:val="es-ES"/>
+        </w:rPr>
+        <w:t xml:space="preserve">Usamos un </w:t>
+      </w:r>
+      <w:proofErr w:type="spellStart"/>
+      <w:r>
+        <w:rPr>
+          <w:rFonts w:cstheme="minorHAnsi"/>
+          <w:szCs w:val="28"/>
+          <w:lang w:val="es-ES"/>
+        </w:rPr>
+        <w:t>Spinner</w:t>
+      </w:r>
+      <w:proofErr w:type="spellEnd"/>
+      <w:r>
+        <w:rPr>
+          <w:rFonts w:cstheme="minorHAnsi"/>
+          <w:szCs w:val="28"/>
+          <w:lang w:val="es-ES"/>
+        </w:rPr>
+        <w:t xml:space="preserve"> (0-10) para el número de asistentes. Esto impide la entrada de números negativos o letras.</w:t>
+      </w:r>
+    </w:p>
+    <w:p>
+      <w:pPr>
+        <w:rPr>
+          <w:rFonts w:cstheme="minorHAnsi"/>
+          <w:szCs w:val="28"/>
+          <w:lang w:val="es-ES"/>
+        </w:rPr>
+      </w:pPr>
+    </w:p>
+    <w:p>
+      <w:pPr>
+        <w:rPr>
+          <w:rFonts w:cstheme="minorHAnsi"/>
+          <w:szCs w:val="28"/>
+          <w:lang w:val="es-ES"/>
+        </w:rPr>
+      </w:pPr>
+      <w:r>
+        <w:rPr>
+          <w:rFonts w:cstheme="minorHAnsi"/>
+          <w:szCs w:val="28"/>
+          <w:lang w:val="es-ES"/>
+        </w:rPr>
+        <w:t xml:space="preserve">Incluimos un </w:t>
+      </w:r>
+      <w:proofErr w:type="spellStart"/>
+      <w:r>
+        <w:rPr>
+          <w:rFonts w:cstheme="minorHAnsi"/>
+          <w:szCs w:val="28"/>
+          <w:lang w:val="es-ES"/>
+        </w:rPr>
+        <w:t>placeholder</w:t>
+      </w:r>
+      <w:proofErr w:type="spellEnd"/>
+      <w:r>
+        <w:rPr>
+          <w:rFonts w:cstheme="minorHAnsi"/>
+          <w:szCs w:val="28"/>
+          <w:lang w:val="es-ES"/>
+        </w:rPr>
+        <w:t xml:space="preserve"> en el campo del email. Esto indica el formato esperado.</w:t>
+      </w:r>
+    </w:p>
+    <w:p>
+      <w:pPr>
+        <w:rPr>
+          <w:rFonts w:cstheme="minorHAnsi"/>
+          <w:szCs w:val="28"/>
+          <w:lang w:val="es-ES"/>
+        </w:rPr>
+      </w:pPr>
+    </w:p>
+    <w:p>
+      <w:pPr>
+        <w:rPr>
+          <w:rFonts w:cstheme="minorHAnsi"/>
+          <w:szCs w:val="28"/>
+          <w:lang w:val="es-ES"/>
+        </w:rPr>
+      </w:pPr>
+      <w:r>
+        <w:rPr>
+          <w:rFonts w:cstheme="minorHAnsi"/>
+          <w:szCs w:val="28"/>
+          <w:lang w:val="es-ES"/>
+        </w:rPr>
+        <w:t>3. Arquitectura del proyecto (Patrón MVC)</w:t>
+      </w:r>
+    </w:p>
+    <w:p>
+      <w:pPr>
+        <w:rPr>
+          <w:rFonts w:cstheme="minorHAnsi"/>
+          <w:szCs w:val="28"/>
+          <w:lang w:val="es-ES"/>
+        </w:rPr>
+      </w:pPr>
+      <w:r>
+        <w:rPr>
+          <w:rFonts w:cstheme="minorHAnsi"/>
+          <w:szCs w:val="28"/>
+          <w:lang w:val="es-ES"/>
+        </w:rPr>
+        <w:t>Usamos el patrón Modelo-Vista-Controlador (MVC) para evitar mezclar código en un solo archivo. Organizamos el proyecto en paquetes según su función:</w:t>
+      </w:r>
+    </w:p>
+    <w:p>
+      <w:pPr>
+        <w:rPr>
+          <w:rFonts w:cstheme="minorHAnsi"/>
+          <w:szCs w:val="28"/>
+          <w:lang w:val="es-ES"/>
+        </w:rPr>
+      </w:pPr>
+    </w:p>
+    <w:p>
+      <w:pPr>
+        <w:rPr>
+          <w:rFonts w:cstheme="minorHAnsi"/>
+          <w:szCs w:val="28"/>
+          <w:lang w:val="es-ES"/>
+        </w:rPr>
+      </w:pPr>
+      <w:proofErr w:type="spellStart"/>
+      <w:proofErr w:type="gramStart"/>
+      <w:r>
+        <w:rPr>
+          <w:rFonts w:cstheme="minorHAnsi"/>
+          <w:szCs w:val="28"/>
+          <w:lang w:val="es-ES"/>
+        </w:rPr>
+        <w:t>com.reserva</w:t>
+      </w:r>
+      <w:proofErr w:type="gramEnd"/>
+      <w:r>
+        <w:rPr>
+          <w:rFonts w:cstheme="minorHAnsi"/>
+          <w:szCs w:val="28"/>
+          <w:lang w:val="es-ES"/>
+        </w:rPr>
+        <w:t>.view</w:t>
+      </w:r>
+      <w:proofErr w:type="spellEnd"/>
+      <w:r>
+        <w:rPr>
+          <w:rFonts w:cstheme="minorHAnsi"/>
+          <w:szCs w:val="28"/>
+          <w:lang w:val="es-ES"/>
+        </w:rPr>
+        <w:t xml:space="preserve">: Contiene solo el archivo </w:t>
+      </w:r>
+      <w:proofErr w:type="spellStart"/>
+      <w:r>
+        <w:rPr>
+          <w:rFonts w:cstheme="minorHAnsi"/>
+          <w:szCs w:val="28"/>
+          <w:lang w:val="es-ES"/>
+        </w:rPr>
+        <w:t>VistaReserva.fxml</w:t>
+      </w:r>
+      <w:proofErr w:type="spellEnd"/>
+      <w:r>
+        <w:rPr>
+          <w:rFonts w:cstheme="minorHAnsi"/>
+          <w:szCs w:val="28"/>
+          <w:lang w:val="es-ES"/>
+        </w:rPr>
+        <w:t>. Define la interfaz sin código Java.</w:t>
+      </w:r>
+    </w:p>
+    <w:p>
+      <w:pPr>
+        <w:rPr>
+          <w:rFonts w:cstheme="minorHAnsi"/>
+          <w:szCs w:val="28"/>
+          <w:lang w:val="es-ES"/>
+        </w:rPr>
+      </w:pPr>
+    </w:p>
+    <w:p>
+      <w:pPr>
+        <w:rPr>
+          <w:rFonts w:cstheme="minorHAnsi"/>
+          <w:szCs w:val="28"/>
+          <w:lang w:val="es-ES"/>
+        </w:rPr>
+      </w:pPr>
+      <w:proofErr w:type="spellStart"/>
+      <w:proofErr w:type="gramStart"/>
+      <w:r>
+        <w:rPr>
+          <w:rFonts w:cstheme="minorHAnsi"/>
+          <w:szCs w:val="28"/>
+          <w:lang w:val="es-ES"/>
+        </w:rPr>
+        <w:t>com.reserva</w:t>
+      </w:r>
+      <w:proofErr w:type="gramEnd"/>
+      <w:r>
+        <w:rPr>
+          <w:rFonts w:cstheme="minorHAnsi"/>
+          <w:szCs w:val="28"/>
+          <w:lang w:val="es-ES"/>
+        </w:rPr>
+        <w:t>.controller</w:t>
+      </w:r>
+      <w:proofErr w:type="spellEnd"/>
+      <w:r>
+        <w:rPr>
+          <w:rFonts w:cstheme="minorHAnsi"/>
+          <w:szCs w:val="28"/>
+          <w:lang w:val="es-ES"/>
+        </w:rPr>
+        <w:t xml:space="preserve">: Contiene la clase </w:t>
+      </w:r>
+      <w:proofErr w:type="spellStart"/>
+      <w:r>
+        <w:rPr>
+          <w:rFonts w:cstheme="minorHAnsi"/>
+          <w:szCs w:val="28"/>
+          <w:lang w:val="es-ES"/>
+        </w:rPr>
+        <w:t>ReservaController</w:t>
+      </w:r>
+      <w:proofErr w:type="spellEnd"/>
+      <w:r>
+        <w:rPr>
+          <w:rFonts w:cstheme="minorHAnsi"/>
+          <w:szCs w:val="28"/>
+          <w:lang w:val="es-ES"/>
+        </w:rPr>
+        <w:t>. Escucha las acciones del usuario y conecta la vista con la lógica.</w:t>
+      </w:r>
+    </w:p>
+    <w:p>
+      <w:pPr>
+        <w:rPr>
+          <w:rFonts w:cstheme="minorHAnsi"/>
+          <w:szCs w:val="28"/>
+          <w:lang w:val="es-ES"/>
+        </w:rPr>
+      </w:pPr>
+    </w:p>
+    <w:p>
+      <w:pPr>
+        <w:rPr>
+          <w:rFonts w:cstheme="minorHAnsi"/>
+          <w:szCs w:val="28"/>
+          <w:lang w:val="es-ES"/>
+        </w:rPr>
+      </w:pPr>
+      <w:proofErr w:type="spellStart"/>
+      <w:proofErr w:type="gramStart"/>
+      <w:r>
+        <w:rPr>
+          <w:rFonts w:cstheme="minorHAnsi"/>
+          <w:szCs w:val="28"/>
+          <w:lang w:val="es-ES"/>
+        </w:rPr>
+        <w:t>com.reserva</w:t>
+      </w:r>
+      <w:proofErr w:type="gramEnd"/>
+      <w:r>
+        <w:rPr>
+          <w:rFonts w:cstheme="minorHAnsi"/>
+          <w:szCs w:val="28"/>
+          <w:lang w:val="es-ES"/>
+        </w:rPr>
+        <w:t>.utils</w:t>
+      </w:r>
+      <w:proofErr w:type="spellEnd"/>
+      <w:r>
+        <w:rPr>
+          <w:rFonts w:cstheme="minorHAnsi"/>
+          <w:szCs w:val="28"/>
+          <w:lang w:val="es-ES"/>
+        </w:rPr>
+        <w:t>: Movimos la lógica de validación a una clase auxiliar estática llamada Validador. Esto facilitó las pruebas posteriores.</w:t>
+      </w:r>
+    </w:p>
+    <w:p>
+      <w:pPr>
+        <w:rPr>
+          <w:rFonts w:cstheme="minorHAnsi"/>
+          <w:szCs w:val="28"/>
+          <w:lang w:val="es-ES"/>
+        </w:rPr>
+      </w:pPr>
+    </w:p>
+    <w:p>
+      <w:pPr>
+        <w:rPr>
+          <w:rFonts w:cstheme="minorHAnsi"/>
+          <w:szCs w:val="28"/>
+          <w:lang w:val="es-ES"/>
+        </w:rPr>
+      </w:pPr>
+      <w:proofErr w:type="spellStart"/>
+      <w:r>
+        <w:rPr>
+          <w:rFonts w:cstheme="minorHAnsi"/>
+          <w:szCs w:val="28"/>
+          <w:lang w:val="es-ES"/>
+        </w:rPr>
+        <w:t>com.reserva.app</w:t>
+      </w:r>
+      <w:proofErr w:type="spellEnd"/>
+      <w:r>
+        <w:rPr>
+          <w:rFonts w:cstheme="minorHAnsi"/>
+          <w:szCs w:val="28"/>
+          <w:lang w:val="es-ES"/>
+        </w:rPr>
+        <w:t xml:space="preserve">: Gestiona el arranque. Creamos una clase </w:t>
+      </w:r>
+      <w:proofErr w:type="spellStart"/>
+      <w:r>
+        <w:rPr>
+          <w:rFonts w:cstheme="minorHAnsi"/>
+          <w:szCs w:val="28"/>
+          <w:lang w:val="es-ES"/>
+        </w:rPr>
+        <w:t>AppLauncher</w:t>
+      </w:r>
+      <w:proofErr w:type="spellEnd"/>
+      <w:r>
+        <w:rPr>
+          <w:rFonts w:cstheme="minorHAnsi"/>
+          <w:szCs w:val="28"/>
+          <w:lang w:val="es-ES"/>
+        </w:rPr>
+        <w:t xml:space="preserve"> para evitar problemas de carga con las librerías de </w:t>
+      </w:r>
+      <w:proofErr w:type="spellStart"/>
+      <w:r>
+        <w:rPr>
+          <w:rFonts w:cstheme="minorHAnsi"/>
+          <w:szCs w:val="28"/>
+          <w:lang w:val="es-ES"/>
+        </w:rPr>
+        <w:t>JavaFX</w:t>
+      </w:r>
+      <w:proofErr w:type="spellEnd"/>
+      <w:r>
+        <w:rPr>
+          <w:rFonts w:cstheme="minorHAnsi"/>
+          <w:szCs w:val="28"/>
+          <w:lang w:val="es-ES"/>
+        </w:rPr>
+        <w:t>. Estos problemas son comunes en versiones modernas.</w:t>
+      </w:r>
+    </w:p>
+    <w:p>
+      <w:pPr>
+        <w:rPr>
+          <w:rFonts w:cstheme="minorHAnsi"/>
+          <w:szCs w:val="28"/>
+          <w:lang w:val="es-ES"/>
+        </w:rPr>
+      </w:pPr>
+    </w:p>
+    <w:p>
+      <w:pPr>
+        <w:rPr>
+          <w:rFonts w:cstheme="minorHAnsi"/>
+          <w:szCs w:val="28"/>
+          <w:lang w:val="es-ES"/>
+        </w:rPr>
+      </w:pPr>
+      <w:r>
+        <w:rPr>
+          <w:rFonts w:cstheme="minorHAnsi"/>
+          <w:szCs w:val="28"/>
+          <w:lang w:val="es-ES"/>
+        </w:rPr>
+        <w:t>4. Implementación y Desarrollo</w:t>
+      </w:r>
+    </w:p>
+    <w:p>
+      <w:pPr>
+        <w:rPr>
+          <w:rFonts w:cstheme="minorHAnsi"/>
+          <w:szCs w:val="28"/>
+          <w:lang w:val="es-ES"/>
+        </w:rPr>
+      </w:pPr>
+      <w:r>
+        <w:rPr>
+          <w:rFonts w:cstheme="minorHAnsi"/>
+          <w:szCs w:val="28"/>
+          <w:lang w:val="es-ES"/>
+        </w:rPr>
+        <w:t>4.1. Construcción de la Vista</w:t>
+      </w:r>
+    </w:p>
+    <w:p>
+      <w:pPr>
+        <w:rPr>
+          <w:rFonts w:cstheme="minorHAnsi"/>
+          <w:szCs w:val="28"/>
+          <w:lang w:val="es-ES"/>
+        </w:rPr>
+      </w:pPr>
+      <w:r>
+        <w:rPr>
+          <w:rFonts w:cstheme="minorHAnsi"/>
+          <w:szCs w:val="28"/>
+          <w:lang w:val="es-ES"/>
+        </w:rPr>
+        <w:t xml:space="preserve">Usamos un </w:t>
+      </w:r>
+      <w:proofErr w:type="spellStart"/>
+      <w:r>
+        <w:rPr>
+          <w:rFonts w:cstheme="minorHAnsi"/>
+          <w:szCs w:val="28"/>
+          <w:lang w:val="es-ES"/>
+        </w:rPr>
+        <w:t>GridPane</w:t>
+      </w:r>
+      <w:proofErr w:type="spellEnd"/>
+      <w:r>
+        <w:rPr>
+          <w:rFonts w:cstheme="minorHAnsi"/>
+          <w:szCs w:val="28"/>
+          <w:lang w:val="es-ES"/>
+        </w:rPr>
+        <w:t xml:space="preserve"> de 8 filas y 2 columnas para maquetar la ventana. Probamos otros contenedores. El </w:t>
+      </w:r>
+      <w:proofErr w:type="spellStart"/>
+      <w:r>
+        <w:rPr>
+          <w:rFonts w:cstheme="minorHAnsi"/>
+          <w:szCs w:val="28"/>
+          <w:lang w:val="es-ES"/>
+        </w:rPr>
+        <w:t>GridPane</w:t>
+      </w:r>
+      <w:proofErr w:type="spellEnd"/>
+      <w:r>
+        <w:rPr>
+          <w:rFonts w:cstheme="minorHAnsi"/>
+          <w:szCs w:val="28"/>
+          <w:lang w:val="es-ES"/>
+        </w:rPr>
+        <w:t xml:space="preserve"> alineó mejor las etiquetas y los campos de texto sin ajustes manuales.</w:t>
+      </w:r>
+    </w:p>
+    <w:p>
+      <w:pPr>
+        <w:rPr>
+          <w:rFonts w:cstheme="minorHAnsi"/>
+          <w:szCs w:val="28"/>
+          <w:lang w:val="es-ES"/>
+        </w:rPr>
+      </w:pPr>
+    </w:p>
+    <w:p>
+      <w:pPr>
+        <w:rPr>
+          <w:rFonts w:cstheme="minorHAnsi"/>
+          <w:szCs w:val="28"/>
+          <w:lang w:val="es-ES"/>
+        </w:rPr>
+      </w:pPr>
+      <w:r>
+        <w:rPr>
+          <w:rFonts w:cstheme="minorHAnsi"/>
+          <w:szCs w:val="28"/>
+          <w:lang w:val="es-ES"/>
+        </w:rPr>
+        <w:t>4.2. Lógica y gestión de eventos</w:t>
+      </w:r>
+    </w:p>
+    <w:p>
+      <w:pPr>
+        <w:rPr>
+          <w:rFonts w:cstheme="minorHAnsi"/>
+          <w:szCs w:val="28"/>
+          <w:lang w:val="es-ES"/>
+        </w:rPr>
+      </w:pPr>
+      <w:r>
+        <w:rPr>
+          <w:rFonts w:cstheme="minorHAnsi"/>
+          <w:szCs w:val="28"/>
+          <w:lang w:val="es-ES"/>
+        </w:rPr>
+        <w:t xml:space="preserve">El funcionamiento principal reside en el método </w:t>
+      </w:r>
+      <w:proofErr w:type="gramStart"/>
+      <w:r>
+        <w:rPr>
+          <w:rFonts w:cstheme="minorHAnsi"/>
+          <w:szCs w:val="28"/>
+          <w:lang w:val="es-ES"/>
+        </w:rPr>
+        <w:t>reservar(</w:t>
+      </w:r>
+      <w:proofErr w:type="gramEnd"/>
+      <w:r>
+        <w:rPr>
+          <w:rFonts w:cstheme="minorHAnsi"/>
+          <w:szCs w:val="28"/>
+          <w:lang w:val="es-ES"/>
+        </w:rPr>
+        <w:t>). El botón activa un filtro antes de guardar los datos.</w:t>
+      </w:r>
+    </w:p>
+    <w:p>
+      <w:pPr>
+        <w:rPr>
+          <w:rFonts w:cstheme="minorHAnsi"/>
+          <w:szCs w:val="28"/>
+          <w:lang w:val="es-ES"/>
+        </w:rPr>
+      </w:pPr>
+    </w:p>
+    <w:p>
+      <w:pPr>
+        <w:rPr>
+          <w:rFonts w:cstheme="minorHAnsi"/>
+          <w:szCs w:val="28"/>
+          <w:lang w:val="es-ES"/>
+        </w:rPr>
+      </w:pPr>
+      <w:r>
+        <w:rPr>
+          <w:rFonts w:cstheme="minorHAnsi"/>
+          <w:szCs w:val="28"/>
+          <w:lang w:val="es-ES"/>
+        </w:rPr>
+        <w:t>Usamos una validación estricta con Expresiones Regulares (</w:t>
+      </w:r>
+      <w:proofErr w:type="spellStart"/>
+      <w:r>
+        <w:rPr>
+          <w:rFonts w:cstheme="minorHAnsi"/>
+          <w:szCs w:val="28"/>
+          <w:lang w:val="es-ES"/>
+        </w:rPr>
+        <w:t>Regex</w:t>
+      </w:r>
+      <w:proofErr w:type="spellEnd"/>
+      <w:r>
+        <w:rPr>
+          <w:rFonts w:cstheme="minorHAnsi"/>
+          <w:szCs w:val="28"/>
+          <w:lang w:val="es-ES"/>
+        </w:rPr>
+        <w:t>) para el requisito del email (XXXX@XXXX.es):</w:t>
+      </w:r>
+    </w:p>
+    <w:p>
+      <w:pPr>
+        <w:rPr>
+          <w:rFonts w:cstheme="minorHAnsi"/>
+          <w:szCs w:val="28"/>
+          <w:lang w:val="es-ES"/>
+        </w:rPr>
+      </w:pPr>
+    </w:p>
+    <w:p>
+      <w:pPr>
+        <w:rPr>
+          <w:rFonts w:cstheme="minorHAnsi"/>
+          <w:szCs w:val="28"/>
+          <w:lang w:val="es-ES"/>
+        </w:rPr>
+      </w:pPr>
+      <w:r>
+        <w:rPr>
+          <w:rFonts w:cstheme="minorHAnsi"/>
+          <w:szCs w:val="28"/>
+          <w:lang w:val="es-ES"/>
+        </w:rPr>
+        <w:t>Java</w:t>
+      </w:r>
+    </w:p>
+    <w:p>
+      <w:pPr>
+        <w:rPr>
+          <w:rFonts w:cstheme="minorHAnsi"/>
+          <w:szCs w:val="28"/>
+          <w:lang w:val="es-ES"/>
+        </w:rPr>
+      </w:pPr>
+    </w:p>
+    <w:p>
+      <w:pPr>
+        <w:rPr>
+          <w:rFonts w:cstheme="minorHAnsi"/>
+          <w:szCs w:val="28"/>
+          <w:lang w:val="es-ES"/>
+        </w:rPr>
+      </w:pPr>
+      <w:r>
+        <w:rPr>
+          <w:rFonts w:cstheme="minorHAnsi"/>
+          <w:szCs w:val="28"/>
+          <w:lang w:val="es-ES"/>
+        </w:rPr>
+        <w:t>"^[\\w-\\.]+@[\\w-]+\\.es$"</w:t>
+      </w:r>
+    </w:p>
+    <w:p>
+      <w:pPr>
+        <w:rPr>
+          <w:rFonts w:cstheme="minorHAnsi"/>
+          <w:szCs w:val="28"/>
+          <w:lang w:val="es-ES"/>
+        </w:rPr>
+      </w:pPr>
+      <w:r>
+        <w:rPr>
+          <w:rFonts w:cstheme="minorHAnsi"/>
+          <w:szCs w:val="28"/>
+          <w:lang w:val="es-ES"/>
+        </w:rPr>
+        <w:lastRenderedPageBreak/>
+        <w:t xml:space="preserve">Esto obliga al dominio a terminar en ".es". Guardamos los mensajes de error en un </w:t>
+      </w:r>
+      <w:proofErr w:type="spellStart"/>
+      <w:r>
+        <w:rPr>
+          <w:rFonts w:cstheme="minorHAnsi"/>
+          <w:szCs w:val="28"/>
+          <w:lang w:val="es-ES"/>
+        </w:rPr>
+        <w:t>StringBuilder</w:t>
+      </w:r>
+      <w:proofErr w:type="spellEnd"/>
+      <w:r>
+        <w:rPr>
+          <w:rFonts w:cstheme="minorHAnsi"/>
+          <w:szCs w:val="28"/>
+          <w:lang w:val="es-ES"/>
+        </w:rPr>
+        <w:t xml:space="preserve"> y mostramos una alerta de tipo ERROR. Una ventana de tipo INFORMATION confirma si todo es correcto.</w:t>
+      </w:r>
+    </w:p>
+    <w:p>
+      <w:pPr>
+        <w:rPr>
+          <w:rFonts w:cstheme="minorHAnsi"/>
+          <w:szCs w:val="28"/>
+          <w:lang w:val="es-ES"/>
+        </w:rPr>
+      </w:pPr>
+    </w:p>
+    <w:p>
+      <w:pPr>
+        <w:rPr>
+          <w:rFonts w:cstheme="minorHAnsi"/>
+          <w:szCs w:val="28"/>
+          <w:lang w:val="es-ES"/>
+        </w:rPr>
+      </w:pPr>
+      <w:r>
+        <w:rPr>
+          <w:rFonts w:cstheme="minorHAnsi"/>
+          <w:szCs w:val="28"/>
+          <w:lang w:val="es-ES"/>
+        </w:rPr>
+        <w:t>5. Calidad y Pruebas (</w:t>
+      </w:r>
+      <w:proofErr w:type="spellStart"/>
+      <w:r>
+        <w:rPr>
+          <w:rFonts w:cstheme="minorHAnsi"/>
+          <w:szCs w:val="28"/>
+          <w:lang w:val="es-ES"/>
+        </w:rPr>
+        <w:t>JUnit</w:t>
+      </w:r>
+      <w:proofErr w:type="spellEnd"/>
+      <w:r>
+        <w:rPr>
+          <w:rFonts w:cstheme="minorHAnsi"/>
+          <w:szCs w:val="28"/>
+          <w:lang w:val="es-ES"/>
+        </w:rPr>
+        <w:t>)</w:t>
+      </w:r>
+    </w:p>
+    <w:p>
+      <w:pPr>
+        <w:rPr>
+          <w:rFonts w:cstheme="minorHAnsi"/>
+          <w:szCs w:val="28"/>
+          <w:lang w:val="es-ES"/>
+        </w:rPr>
+      </w:pPr>
+      <w:r>
+        <w:rPr>
+          <w:rFonts w:cstheme="minorHAnsi"/>
+          <w:szCs w:val="28"/>
+          <w:lang w:val="es-ES"/>
+        </w:rPr>
+        <w:t xml:space="preserve">Usamos </w:t>
+      </w:r>
+      <w:proofErr w:type="spellStart"/>
+      <w:r>
+        <w:rPr>
+          <w:rFonts w:cstheme="minorHAnsi"/>
+          <w:szCs w:val="28"/>
+          <w:lang w:val="es-ES"/>
+        </w:rPr>
+        <w:t>JUnit</w:t>
+      </w:r>
+      <w:proofErr w:type="spellEnd"/>
+      <w:r>
+        <w:rPr>
+          <w:rFonts w:cstheme="minorHAnsi"/>
+          <w:szCs w:val="28"/>
+          <w:lang w:val="es-ES"/>
+        </w:rPr>
+        <w:t xml:space="preserve"> 5 para verificar la lógica. Separamos las validaciones en la clase Validador. Esto permitió probar el código sin iniciar la interfaz gráfica.</w:t>
+      </w:r>
+    </w:p>
+    <w:p>
+      <w:pPr>
+        <w:rPr>
+          <w:rFonts w:cstheme="minorHAnsi"/>
+          <w:szCs w:val="28"/>
+          <w:lang w:val="es-ES"/>
+        </w:rPr>
+      </w:pPr>
+    </w:p>
+    <w:p>
+      <w:pPr>
+        <w:rPr>
+          <w:rFonts w:cstheme="minorHAnsi"/>
+          <w:szCs w:val="28"/>
+          <w:lang w:val="es-ES"/>
+        </w:rPr>
+      </w:pPr>
+      <w:r>
+        <w:rPr>
+          <w:rFonts w:cstheme="minorHAnsi"/>
+          <w:szCs w:val="28"/>
+          <w:lang w:val="es-ES"/>
+        </w:rPr>
+        <w:t>Preparamos una batería de 7 pruebas. que cubren:</w:t>
+      </w:r>
+    </w:p>
+    <w:p>
+      <w:pPr>
+        <w:rPr>
+          <w:rFonts w:cstheme="minorHAnsi"/>
+          <w:szCs w:val="28"/>
+          <w:lang w:val="es-ES"/>
+        </w:rPr>
+      </w:pPr>
+    </w:p>
+    <w:p>
+      <w:pPr>
+        <w:rPr>
+          <w:rFonts w:cstheme="minorHAnsi"/>
+          <w:szCs w:val="28"/>
+          <w:lang w:val="es-ES"/>
+        </w:rPr>
+      </w:pPr>
+      <w:r>
+        <w:rPr>
+          <w:rFonts w:cstheme="minorHAnsi"/>
+          <w:szCs w:val="28"/>
+          <w:lang w:val="es-ES"/>
+        </w:rPr>
+        <w:t>Casos buenos: Emails correctos y textos normales.</w:t>
+      </w:r>
+    </w:p>
+    <w:p>
+      <w:pPr>
+        <w:rPr>
+          <w:rFonts w:cstheme="minorHAnsi"/>
+          <w:szCs w:val="28"/>
+          <w:lang w:val="es-ES"/>
+        </w:rPr>
+      </w:pPr>
+    </w:p>
+    <w:p>
+      <w:pPr>
+        <w:rPr>
+          <w:rFonts w:cstheme="minorHAnsi"/>
+          <w:szCs w:val="28"/>
+          <w:lang w:val="es-ES"/>
+        </w:rPr>
+      </w:pPr>
+      <w:r>
+        <w:rPr>
+          <w:rFonts w:cstheme="minorHAnsi"/>
+          <w:szCs w:val="28"/>
+          <w:lang w:val="es-ES"/>
+        </w:rPr>
+        <w:t>Casos de error: Emails terminados en ".</w:t>
+      </w:r>
+      <w:proofErr w:type="spellStart"/>
+      <w:r>
+        <w:rPr>
+          <w:rFonts w:cstheme="minorHAnsi"/>
+          <w:szCs w:val="28"/>
+          <w:lang w:val="es-ES"/>
+        </w:rPr>
+        <w:t>com</w:t>
+      </w:r>
+      <w:proofErr w:type="spellEnd"/>
+      <w:r>
+        <w:rPr>
+          <w:rFonts w:cstheme="minorHAnsi"/>
+          <w:szCs w:val="28"/>
+          <w:lang w:val="es-ES"/>
+        </w:rPr>
+        <w:t>", sin arroba o campos vacíos.</w:t>
+      </w:r>
+    </w:p>
+    <w:p>
+      <w:pPr>
+        <w:rPr>
+          <w:rFonts w:cstheme="minorHAnsi"/>
+          <w:szCs w:val="28"/>
+          <w:lang w:val="es-ES"/>
+        </w:rPr>
+      </w:pPr>
+    </w:p>
+    <w:p>
+      <w:pPr>
+        <w:rPr>
+          <w:rFonts w:cstheme="minorHAnsi"/>
+          <w:szCs w:val="28"/>
+          <w:lang w:val="es-ES"/>
+        </w:rPr>
+      </w:pPr>
+      <w:r>
+        <w:rPr>
+          <w:rFonts w:cstheme="minorHAnsi"/>
+          <w:szCs w:val="28"/>
+          <w:lang w:val="es-ES"/>
+        </w:rPr>
+        <w:t xml:space="preserve">Casos límite: Cadenas que parecen </w:t>
+      </w:r>
+      <w:proofErr w:type="gramStart"/>
+      <w:r>
+        <w:rPr>
+          <w:rFonts w:cstheme="minorHAnsi"/>
+          <w:szCs w:val="28"/>
+          <w:lang w:val="es-ES"/>
+        </w:rPr>
+        <w:t>vacías</w:t>
+      </w:r>
+      <w:proofErr w:type="gramEnd"/>
+      <w:r>
+        <w:rPr>
+          <w:rFonts w:cstheme="minorHAnsi"/>
+          <w:szCs w:val="28"/>
+          <w:lang w:val="es-ES"/>
+        </w:rPr>
+        <w:t xml:space="preserve"> pero contienen espacios en blanco.</w:t>
+      </w:r>
+    </w:p>
+    <w:p>
+      <w:pPr>
+        <w:rPr>
+          <w:rFonts w:cstheme="minorHAnsi"/>
+          <w:szCs w:val="28"/>
+          <w:lang w:val="es-ES"/>
+        </w:rPr>
+      </w:pPr>
+    </w:p>
+    <w:p>
+      <w:pPr>
+        <w:rPr>
+          <w:rFonts w:cstheme="minorHAnsi"/>
+          <w:szCs w:val="28"/>
+          <w:lang w:val="es-ES"/>
+        </w:rPr>
+      </w:pPr>
+      <w:r>
+        <w:rPr>
+          <w:rFonts w:cstheme="minorHAnsi"/>
+          <w:szCs w:val="28"/>
+          <w:lang w:val="es-ES"/>
+        </w:rPr>
+        <w:t>6. Despliegue (Generación del JAR)</w:t>
+      </w:r>
+    </w:p>
+    <w:p>
+      <w:pPr>
+        <w:rPr>
+          <w:rFonts w:cstheme="minorHAnsi"/>
+          <w:szCs w:val="28"/>
+          <w:lang w:val="es-ES"/>
+        </w:rPr>
+      </w:pPr>
+      <w:r>
+        <w:rPr>
+          <w:rFonts w:cstheme="minorHAnsi"/>
+          <w:szCs w:val="28"/>
+          <w:lang w:val="es-ES"/>
+        </w:rPr>
+        <w:t xml:space="preserve">Generamos un </w:t>
+      </w:r>
+      <w:proofErr w:type="spellStart"/>
+      <w:r>
+        <w:rPr>
+          <w:rFonts w:cstheme="minorHAnsi"/>
+          <w:szCs w:val="28"/>
+          <w:lang w:val="es-ES"/>
+        </w:rPr>
+        <w:t>Runnable</w:t>
+      </w:r>
+      <w:proofErr w:type="spellEnd"/>
+      <w:r>
+        <w:rPr>
+          <w:rFonts w:cstheme="minorHAnsi"/>
+          <w:szCs w:val="28"/>
+          <w:lang w:val="es-ES"/>
+        </w:rPr>
+        <w:t xml:space="preserve"> JAR para la entrega final. Tuvimos un problema al exportar proyectos </w:t>
+      </w:r>
+      <w:proofErr w:type="spellStart"/>
+      <w:r>
+        <w:rPr>
+          <w:rFonts w:cstheme="minorHAnsi"/>
+          <w:szCs w:val="28"/>
+          <w:lang w:val="es-ES"/>
+        </w:rPr>
+        <w:t>JavaFX</w:t>
+      </w:r>
+      <w:proofErr w:type="spellEnd"/>
+      <w:r>
+        <w:rPr>
+          <w:rFonts w:cstheme="minorHAnsi"/>
+          <w:szCs w:val="28"/>
+          <w:lang w:val="es-ES"/>
+        </w:rPr>
+        <w:t xml:space="preserve">. El JAR no </w:t>
+      </w:r>
+      <w:proofErr w:type="spellStart"/>
+      <w:r>
+        <w:rPr>
+          <w:rFonts w:cstheme="minorHAnsi"/>
+          <w:szCs w:val="28"/>
+          <w:lang w:val="es-ES"/>
+        </w:rPr>
+        <w:t>abría</w:t>
+      </w:r>
+      <w:proofErr w:type="spellEnd"/>
+      <w:r>
+        <w:rPr>
+          <w:rFonts w:cstheme="minorHAnsi"/>
+          <w:szCs w:val="28"/>
+          <w:lang w:val="es-ES"/>
+        </w:rPr>
+        <w:t xml:space="preserve"> porque faltaban dependencias. Configuramos la exportación para empaquetar las librerías necesarias dentro del archivo. También usamos nuestra clase </w:t>
+      </w:r>
+      <w:proofErr w:type="spellStart"/>
+      <w:r>
+        <w:rPr>
+          <w:rFonts w:cstheme="minorHAnsi"/>
+          <w:szCs w:val="28"/>
+          <w:lang w:val="es-ES"/>
+        </w:rPr>
+        <w:t>AppLauncher</w:t>
+      </w:r>
+      <w:proofErr w:type="spellEnd"/>
+      <w:r>
+        <w:rPr>
+          <w:rFonts w:cstheme="minorHAnsi"/>
+          <w:szCs w:val="28"/>
+          <w:lang w:val="es-ES"/>
+        </w:rPr>
+        <w:t xml:space="preserve"> como punto de entrada. El archivo ReservaEvento.jar funciona ahora con doble clic en cualquier equipo con Java.</w:t>
+      </w:r>
+    </w:p>
+    <w:p>
+      <w:pPr>
+        <w:rPr>
+          <w:rFonts w:cstheme="minorHAnsi"/>
+          <w:szCs w:val="28"/>
+          <w:lang w:val="es-ES"/>
+        </w:rPr>
+      </w:pPr>
+    </w:p>
+    <w:p>
+      <w:pPr>
+        <w:rPr>
+          <w:rFonts w:cstheme="minorHAnsi"/>
+          <w:szCs w:val="28"/>
+          <w:lang w:val="es-ES"/>
+        </w:rPr>
+      </w:pPr>
+      <w:r>
+        <w:rPr>
+          <w:rFonts w:cstheme="minorHAnsi"/>
+          <w:szCs w:val="28"/>
+          <w:lang w:val="es-ES"/>
+        </w:rPr>
+        <w:t>7. Análisis detallado de la implementación</w:t>
+      </w:r>
+    </w:p>
+    <w:p>
+      <w:pPr>
+        <w:rPr>
+          <w:rFonts w:cstheme="minorHAnsi"/>
+          <w:szCs w:val="28"/>
+          <w:lang w:val="es-ES"/>
+        </w:rPr>
+      </w:pPr>
+      <w:r>
+        <w:rPr>
+          <w:rFonts w:cstheme="minorHAnsi"/>
+          <w:szCs w:val="28"/>
+          <w:lang w:val="es-ES"/>
+        </w:rPr>
+        <w:t>Explicaré la estructura del código en este apartado. También detallaré las razones detrás de nuestras decisiones técnicas.</w:t>
+      </w:r>
+    </w:p>
+    <w:p>
+      <w:pPr>
+        <w:rPr>
+          <w:rFonts w:cstheme="minorHAnsi"/>
+          <w:szCs w:val="28"/>
+          <w:lang w:val="es-ES"/>
+        </w:rPr>
+      </w:pPr>
+    </w:p>
+    <w:p>
+      <w:pPr>
+        <w:rPr>
+          <w:rFonts w:cstheme="minorHAnsi"/>
+          <w:szCs w:val="28"/>
+          <w:lang w:val="es-ES"/>
+        </w:rPr>
+      </w:pPr>
+      <w:r>
+        <w:rPr>
+          <w:rFonts w:cstheme="minorHAnsi"/>
+          <w:szCs w:val="28"/>
+          <w:lang w:val="es-ES"/>
+        </w:rPr>
+        <w:t>7.1. Configuración del proyecto (No-Modular)</w:t>
+      </w:r>
+    </w:p>
+    <w:p>
+      <w:pPr>
+        <w:rPr>
+          <w:rFonts w:cstheme="minorHAnsi"/>
+          <w:szCs w:val="28"/>
+          <w:lang w:val="es-ES"/>
+        </w:rPr>
+      </w:pPr>
+      <w:r>
+        <w:rPr>
+          <w:rFonts w:cstheme="minorHAnsi"/>
+          <w:szCs w:val="28"/>
+          <w:lang w:val="es-ES"/>
+        </w:rPr>
+        <w:t xml:space="preserve">Esta decisión fue importante. El sistema de módulos añade complejidad desde Java 9 debido a la visibilidad y reflexión. Usamos </w:t>
+      </w:r>
+      <w:proofErr w:type="spellStart"/>
+      <w:r>
+        <w:rPr>
+          <w:rFonts w:cstheme="minorHAnsi"/>
+          <w:szCs w:val="28"/>
+          <w:lang w:val="es-ES"/>
+        </w:rPr>
+        <w:t>JavaFX</w:t>
+      </w:r>
+      <w:proofErr w:type="spellEnd"/>
+      <w:r>
+        <w:rPr>
+          <w:rFonts w:cstheme="minorHAnsi"/>
+          <w:szCs w:val="28"/>
+          <w:lang w:val="es-ES"/>
+        </w:rPr>
+        <w:t xml:space="preserve"> 21 y JDK 25. El uso de módulos exigía declarar las aperturas y exportaciones de cada paquete. Esto suele causar errores y consumir tiempo de configuración. Decidimos gestionar las dependencias mediante el </w:t>
+      </w:r>
+      <w:proofErr w:type="spellStart"/>
+      <w:r>
+        <w:rPr>
+          <w:rFonts w:cstheme="minorHAnsi"/>
+          <w:szCs w:val="28"/>
+          <w:lang w:val="es-ES"/>
+        </w:rPr>
+        <w:t>Classpath</w:t>
+      </w:r>
+      <w:proofErr w:type="spellEnd"/>
+      <w:r>
+        <w:rPr>
+          <w:rFonts w:cstheme="minorHAnsi"/>
+          <w:szCs w:val="28"/>
+          <w:lang w:val="es-ES"/>
+        </w:rPr>
+        <w:t xml:space="preserve"> y </w:t>
+      </w:r>
+      <w:proofErr w:type="spellStart"/>
+      <w:r>
+        <w:rPr>
+          <w:rFonts w:cstheme="minorHAnsi"/>
+          <w:szCs w:val="28"/>
+          <w:lang w:val="es-ES"/>
+        </w:rPr>
+        <w:t>User</w:t>
+      </w:r>
+      <w:proofErr w:type="spellEnd"/>
+      <w:r>
+        <w:rPr>
+          <w:rFonts w:cstheme="minorHAnsi"/>
+          <w:szCs w:val="28"/>
+          <w:lang w:val="es-ES"/>
+        </w:rPr>
+        <w:t xml:space="preserve"> </w:t>
+      </w:r>
+      <w:proofErr w:type="spellStart"/>
+      <w:r>
+        <w:rPr>
+          <w:rFonts w:cstheme="minorHAnsi"/>
+          <w:szCs w:val="28"/>
+          <w:lang w:val="es-ES"/>
+        </w:rPr>
+        <w:t>Libraries</w:t>
+      </w:r>
+      <w:proofErr w:type="spellEnd"/>
+      <w:r>
+        <w:rPr>
+          <w:rFonts w:cstheme="minorHAnsi"/>
+          <w:szCs w:val="28"/>
+          <w:lang w:val="es-ES"/>
+        </w:rPr>
+        <w:t xml:space="preserve"> en Eclipse. Esto nos dio flexibilidad y evitó conflictos entre el </w:t>
+      </w:r>
+      <w:proofErr w:type="spellStart"/>
+      <w:r>
+        <w:rPr>
+          <w:rFonts w:cstheme="minorHAnsi"/>
+          <w:szCs w:val="28"/>
+          <w:lang w:val="es-ES"/>
+        </w:rPr>
+        <w:t>runtime</w:t>
+      </w:r>
+      <w:proofErr w:type="spellEnd"/>
+      <w:r>
+        <w:rPr>
+          <w:rFonts w:cstheme="minorHAnsi"/>
+          <w:szCs w:val="28"/>
+          <w:lang w:val="es-ES"/>
+        </w:rPr>
+        <w:t xml:space="preserve"> de Java y </w:t>
+      </w:r>
+      <w:proofErr w:type="spellStart"/>
+      <w:r>
+        <w:rPr>
+          <w:rFonts w:cstheme="minorHAnsi"/>
+          <w:szCs w:val="28"/>
+          <w:lang w:val="es-ES"/>
+        </w:rPr>
+        <w:t>JavaFX</w:t>
+      </w:r>
+      <w:proofErr w:type="spellEnd"/>
+      <w:r>
+        <w:rPr>
+          <w:rFonts w:cstheme="minorHAnsi"/>
+          <w:szCs w:val="28"/>
+          <w:lang w:val="es-ES"/>
+        </w:rPr>
+        <w:t>.</w:t>
+      </w:r>
+    </w:p>
+    <w:p>
+      <w:pPr>
+        <w:rPr>
+          <w:rFonts w:cstheme="minorHAnsi"/>
+          <w:szCs w:val="28"/>
+          <w:lang w:val="es-ES"/>
+        </w:rPr>
+      </w:pPr>
+    </w:p>
+    <w:p>
+      <w:pPr>
+        <w:rPr>
+          <w:rFonts w:cstheme="minorHAnsi"/>
+          <w:szCs w:val="28"/>
+          <w:lang w:val="es-ES"/>
+        </w:rPr>
+      </w:pPr>
+      <w:r>
+        <w:rPr>
+          <w:rFonts w:cstheme="minorHAnsi"/>
+          <w:szCs w:val="28"/>
+          <w:lang w:val="es-ES"/>
+        </w:rPr>
+        <w:lastRenderedPageBreak/>
+        <w:t>7.2. Explicación de las Clases</w:t>
+      </w:r>
+    </w:p>
+    <w:p>
+      <w:pPr>
+        <w:rPr>
+          <w:rFonts w:cstheme="minorHAnsi"/>
+          <w:szCs w:val="28"/>
+          <w:lang w:val="es-ES"/>
+        </w:rPr>
+      </w:pPr>
+      <w:r>
+        <w:rPr>
+          <w:rFonts w:cstheme="minorHAnsi"/>
+          <w:szCs w:val="28"/>
+          <w:lang w:val="es-ES"/>
+        </w:rPr>
+        <w:t>El código se divide en cuatro partes fundamentales:</w:t>
+      </w:r>
+    </w:p>
+    <w:p>
+      <w:pPr>
+        <w:rPr>
+          <w:rFonts w:cstheme="minorHAnsi"/>
+          <w:szCs w:val="28"/>
+          <w:lang w:val="es-ES"/>
+        </w:rPr>
+      </w:pPr>
+    </w:p>
+    <w:p>
+      <w:pPr>
+        <w:rPr>
+          <w:rFonts w:cstheme="minorHAnsi"/>
+          <w:szCs w:val="28"/>
+          <w:lang w:val="es-ES"/>
+        </w:rPr>
+      </w:pPr>
+      <w:r>
+        <w:rPr>
+          <w:rFonts w:cstheme="minorHAnsi"/>
+          <w:szCs w:val="28"/>
+          <w:lang w:val="es-ES"/>
+        </w:rPr>
+        <w:t>A. AppLauncher.java (El "truco" para arrancar)</w:t>
+      </w:r>
+    </w:p>
+    <w:p>
+      <w:pPr>
+        <w:rPr>
+          <w:rFonts w:cstheme="minorHAnsi"/>
+          <w:szCs w:val="28"/>
+          <w:lang w:val="es-ES"/>
+        </w:rPr>
+      </w:pPr>
+      <w:r>
+        <w:rPr>
+          <w:rFonts w:cstheme="minorHAnsi"/>
+          <w:szCs w:val="28"/>
+          <w:lang w:val="es-ES"/>
+        </w:rPr>
+        <w:t xml:space="preserve">Esta clase es pequeña pero necesaria. La JVM a veces intenta cargar los gráficos antes que las librerías si inicias una app </w:t>
+      </w:r>
+      <w:proofErr w:type="spellStart"/>
+      <w:r>
+        <w:rPr>
+          <w:rFonts w:cstheme="minorHAnsi"/>
+          <w:szCs w:val="28"/>
+          <w:lang w:val="es-ES"/>
+        </w:rPr>
+        <w:t>JavaFX</w:t>
+      </w:r>
+      <w:proofErr w:type="spellEnd"/>
+      <w:r>
+        <w:rPr>
+          <w:rFonts w:cstheme="minorHAnsi"/>
+          <w:szCs w:val="28"/>
+          <w:lang w:val="es-ES"/>
+        </w:rPr>
+        <w:t xml:space="preserve"> desde una clase heredada de </w:t>
+      </w:r>
+      <w:proofErr w:type="spellStart"/>
+      <w:r>
+        <w:rPr>
+          <w:rFonts w:cstheme="minorHAnsi"/>
+          <w:szCs w:val="28"/>
+          <w:lang w:val="es-ES"/>
+        </w:rPr>
+        <w:t>Application</w:t>
+      </w:r>
+      <w:proofErr w:type="spellEnd"/>
+      <w:r>
+        <w:rPr>
+          <w:rFonts w:cstheme="minorHAnsi"/>
+          <w:szCs w:val="28"/>
+          <w:lang w:val="es-ES"/>
+        </w:rPr>
+        <w:t xml:space="preserve">. Esto provoca fallos de componentes faltantes. Creamos esta clase sin herencia. Solo tiene un método </w:t>
+      </w:r>
+      <w:proofErr w:type="spellStart"/>
+      <w:r>
+        <w:rPr>
+          <w:rFonts w:cstheme="minorHAnsi"/>
+          <w:szCs w:val="28"/>
+          <w:lang w:val="es-ES"/>
+        </w:rPr>
+        <w:t>main</w:t>
+      </w:r>
+      <w:proofErr w:type="spellEnd"/>
+      <w:r>
+        <w:rPr>
+          <w:rFonts w:cstheme="minorHAnsi"/>
+          <w:szCs w:val="28"/>
+          <w:lang w:val="es-ES"/>
+        </w:rPr>
+        <w:t xml:space="preserve"> que llama al </w:t>
+      </w:r>
+      <w:proofErr w:type="spellStart"/>
+      <w:r>
+        <w:rPr>
+          <w:rFonts w:cstheme="minorHAnsi"/>
+          <w:szCs w:val="28"/>
+          <w:lang w:val="es-ES"/>
+        </w:rPr>
+        <w:t>main</w:t>
+      </w:r>
+      <w:proofErr w:type="spellEnd"/>
+      <w:r>
+        <w:rPr>
+          <w:rFonts w:cstheme="minorHAnsi"/>
+          <w:szCs w:val="28"/>
+          <w:lang w:val="es-ES"/>
+        </w:rPr>
+        <w:t xml:space="preserve"> real. Esta solución asegura que todo cargue en orden.</w:t>
+      </w:r>
+    </w:p>
+    <w:p>
+      <w:pPr>
+        <w:rPr>
+          <w:rFonts w:cstheme="minorHAnsi"/>
+          <w:szCs w:val="28"/>
+          <w:lang w:val="es-ES"/>
+        </w:rPr>
+      </w:pPr>
+    </w:p>
+    <w:p>
+      <w:pPr>
+        <w:rPr>
+          <w:rFonts w:cstheme="minorHAnsi"/>
+          <w:szCs w:val="28"/>
+          <w:lang w:val="es-ES"/>
+        </w:rPr>
+      </w:pPr>
+      <w:r>
+        <w:rPr>
+          <w:rFonts w:cstheme="minorHAnsi"/>
+          <w:szCs w:val="28"/>
+          <w:lang w:val="es-ES"/>
+        </w:rPr>
+        <w:t>Java</w:t>
+      </w:r>
+    </w:p>
+    <w:p>
+      <w:pPr>
+        <w:rPr>
+          <w:rFonts w:cstheme="minorHAnsi"/>
+          <w:szCs w:val="28"/>
+          <w:lang w:val="es-ES"/>
+        </w:rPr>
+      </w:pPr>
+    </w:p>
+    <w:p>
+      <w:pPr>
+        <w:rPr>
+          <w:rFonts w:cstheme="minorHAnsi"/>
+          <w:szCs w:val="28"/>
+          <w:lang w:val="es-ES"/>
+        </w:rPr>
+      </w:pPr>
+      <w:proofErr w:type="spellStart"/>
+      <w:r>
+        <w:rPr>
+          <w:rFonts w:cstheme="minorHAnsi"/>
+          <w:szCs w:val="28"/>
+          <w:lang w:val="es-ES"/>
+        </w:rPr>
+        <w:t>public</w:t>
+      </w:r>
+      <w:proofErr w:type="spellEnd"/>
+      <w:r>
+        <w:rPr>
+          <w:rFonts w:cstheme="minorHAnsi"/>
+          <w:szCs w:val="28"/>
+          <w:lang w:val="es-ES"/>
+        </w:rPr>
+        <w:t xml:space="preserve"> </w:t>
+      </w:r>
+      <w:proofErr w:type="spellStart"/>
+      <w:r>
+        <w:rPr>
+          <w:rFonts w:cstheme="minorHAnsi"/>
+          <w:szCs w:val="28"/>
+          <w:lang w:val="es-ES"/>
+        </w:rPr>
+        <w:t>class</w:t>
+      </w:r>
+      <w:proofErr w:type="spellEnd"/>
+      <w:r>
+        <w:rPr>
+          <w:rFonts w:cstheme="minorHAnsi"/>
+          <w:szCs w:val="28"/>
+          <w:lang w:val="es-ES"/>
+        </w:rPr>
+        <w:t xml:space="preserve"> </w:t>
+      </w:r>
+      <w:proofErr w:type="spellStart"/>
+      <w:r>
+        <w:rPr>
+          <w:rFonts w:cstheme="minorHAnsi"/>
+          <w:szCs w:val="28"/>
+          <w:lang w:val="es-ES"/>
+        </w:rPr>
+        <w:t>AppLauncher</w:t>
+      </w:r>
+      <w:proofErr w:type="spellEnd"/>
+      <w:r>
+        <w:rPr>
+          <w:rFonts w:cstheme="minorHAnsi"/>
+          <w:szCs w:val="28"/>
+          <w:lang w:val="es-ES"/>
+        </w:rPr>
+        <w:t xml:space="preserve"> {</w:t>
+      </w:r>
+    </w:p>
+    <w:p>
+      <w:pPr>
+        <w:rPr>
+          <w:rFonts w:cstheme="minorHAnsi"/>
+          <w:szCs w:val="28"/>
+        </w:rPr>
+      </w:pPr>
+      <w:r>
+        <w:rPr>
+          <w:rFonts w:cstheme="minorHAnsi"/>
+          <w:szCs w:val="28"/>
+          <w:lang w:val="es-ES"/>
+        </w:rPr>
+        <w:t xml:space="preserve">    </w:t>
+      </w:r>
+      <w:r>
+        <w:rPr>
+          <w:rFonts w:cstheme="minorHAnsi"/>
+          <w:szCs w:val="28"/>
+        </w:rPr>
+        <w:t>public static void main(String[] args) {</w:t>
+      </w:r>
+    </w:p>
+    <w:p>
+      <w:pPr>
+        <w:rPr>
+          <w:rFonts w:cstheme="minorHAnsi"/>
+          <w:szCs w:val="28"/>
+          <w:lang w:val="es-ES"/>
+        </w:rPr>
+      </w:pPr>
+      <w:r>
+        <w:rPr>
+          <w:rFonts w:cstheme="minorHAnsi"/>
+          <w:szCs w:val="28"/>
+        </w:rPr>
+        <w:t xml:space="preserve">        </w:t>
+      </w:r>
+      <w:proofErr w:type="spellStart"/>
+      <w:r>
+        <w:rPr>
+          <w:rFonts w:cstheme="minorHAnsi"/>
+          <w:szCs w:val="28"/>
+          <w:lang w:val="es-ES"/>
+        </w:rPr>
+        <w:t>Main.main</w:t>
+      </w:r>
+      <w:proofErr w:type="spellEnd"/>
+      <w:r>
+        <w:rPr>
+          <w:rFonts w:cstheme="minorHAnsi"/>
+          <w:szCs w:val="28"/>
+          <w:lang w:val="es-ES"/>
+        </w:rPr>
+        <w:t>(</w:t>
+      </w:r>
+      <w:proofErr w:type="spellStart"/>
+      <w:r>
+        <w:rPr>
+          <w:rFonts w:cstheme="minorHAnsi"/>
+          <w:szCs w:val="28"/>
+          <w:lang w:val="es-ES"/>
+        </w:rPr>
+        <w:t>args</w:t>
+      </w:r>
+      <w:proofErr w:type="spellEnd"/>
+      <w:r>
+        <w:rPr>
+          <w:rFonts w:cstheme="minorHAnsi"/>
+          <w:szCs w:val="28"/>
+          <w:lang w:val="es-ES"/>
+        </w:rPr>
+        <w:t>); // Llamada puente a la app real</w:t>
+      </w:r>
+    </w:p>
+    <w:p>
+      <w:pPr>
+        <w:rPr>
+          <w:rFonts w:cstheme="minorHAnsi"/>
+          <w:szCs w:val="28"/>
+          <w:lang w:val="es-ES"/>
+        </w:rPr>
+      </w:pPr>
+      <w:r>
+        <w:rPr>
+          <w:rFonts w:cstheme="minorHAnsi"/>
+          <w:szCs w:val="28"/>
+          <w:lang w:val="es-ES"/>
+        </w:rPr>
+        <w:t xml:space="preserve">    }</w:t>
+      </w:r>
+    </w:p>
+    <w:p>
+      <w:pPr>
+        <w:rPr>
+          <w:rFonts w:cstheme="minorHAnsi"/>
+          <w:szCs w:val="28"/>
+          <w:lang w:val="es-ES"/>
+        </w:rPr>
+      </w:pPr>
+      <w:r>
+        <w:rPr>
+          <w:rFonts w:cstheme="minorHAnsi"/>
+          <w:szCs w:val="28"/>
+          <w:lang w:val="es-ES"/>
+        </w:rPr>
+        <w:t>}</w:t>
+      </w:r>
+    </w:p>
+    <w:p>
+      <w:pPr>
+        <w:rPr>
+          <w:rFonts w:cstheme="minorHAnsi"/>
+          <w:szCs w:val="28"/>
+          <w:lang w:val="es-ES"/>
+        </w:rPr>
+      </w:pPr>
+      <w:r>
+        <w:rPr>
+          <w:rFonts w:cstheme="minorHAnsi"/>
+          <w:szCs w:val="28"/>
+          <w:lang w:val="es-ES"/>
+        </w:rPr>
+        <w:t>B. Main.java</w:t>
+      </w:r>
+    </w:p>
+    <w:p>
+      <w:pPr>
+        <w:rPr>
+          <w:rFonts w:cstheme="minorHAnsi"/>
+          <w:szCs w:val="28"/>
+          <w:lang w:val="es-ES"/>
+        </w:rPr>
+      </w:pPr>
+      <w:r>
+        <w:rPr>
+          <w:rFonts w:cstheme="minorHAnsi"/>
+          <w:szCs w:val="28"/>
+          <w:lang w:val="es-ES"/>
+        </w:rPr>
+        <w:t xml:space="preserve">Esta clase hereda de </w:t>
+      </w:r>
+      <w:proofErr w:type="spellStart"/>
+      <w:r>
+        <w:rPr>
+          <w:rFonts w:cstheme="minorHAnsi"/>
+          <w:szCs w:val="28"/>
+          <w:lang w:val="es-ES"/>
+        </w:rPr>
+        <w:t>javafx.</w:t>
+      </w:r>
+      <w:proofErr w:type="gramStart"/>
+      <w:r>
+        <w:rPr>
+          <w:rFonts w:cstheme="minorHAnsi"/>
+          <w:szCs w:val="28"/>
+          <w:lang w:val="es-ES"/>
+        </w:rPr>
+        <w:t>application.Application</w:t>
+      </w:r>
+      <w:proofErr w:type="spellEnd"/>
+      <w:proofErr w:type="gramEnd"/>
+      <w:r>
+        <w:rPr>
+          <w:rFonts w:cstheme="minorHAnsi"/>
+          <w:szCs w:val="28"/>
+          <w:lang w:val="es-ES"/>
+        </w:rPr>
+        <w:t xml:space="preserve">. Carga el FXML, lo introduce en una </w:t>
+      </w:r>
+      <w:proofErr w:type="spellStart"/>
+      <w:r>
+        <w:rPr>
+          <w:rFonts w:cstheme="minorHAnsi"/>
+          <w:szCs w:val="28"/>
+          <w:lang w:val="es-ES"/>
+        </w:rPr>
+        <w:t>Scene</w:t>
+      </w:r>
+      <w:proofErr w:type="spellEnd"/>
+      <w:r>
+        <w:rPr>
+          <w:rFonts w:cstheme="minorHAnsi"/>
+          <w:szCs w:val="28"/>
+          <w:lang w:val="es-ES"/>
+        </w:rPr>
+        <w:t xml:space="preserve"> y configura el </w:t>
+      </w:r>
+      <w:proofErr w:type="spellStart"/>
+      <w:r>
+        <w:rPr>
+          <w:rFonts w:cstheme="minorHAnsi"/>
+          <w:szCs w:val="28"/>
+          <w:lang w:val="es-ES"/>
+        </w:rPr>
+        <w:t>Stage</w:t>
+      </w:r>
+      <w:proofErr w:type="spellEnd"/>
+      <w:r>
+        <w:rPr>
+          <w:rFonts w:cstheme="minorHAnsi"/>
+          <w:szCs w:val="28"/>
+          <w:lang w:val="es-ES"/>
+        </w:rPr>
+        <w:t xml:space="preserve">. También usamos </w:t>
+      </w:r>
+      <w:proofErr w:type="spellStart"/>
+      <w:r>
+        <w:rPr>
+          <w:rFonts w:cstheme="minorHAnsi"/>
+          <w:szCs w:val="28"/>
+          <w:lang w:val="es-ES"/>
+        </w:rPr>
+        <w:t>setResizable</w:t>
+      </w:r>
+      <w:proofErr w:type="spellEnd"/>
+      <w:r>
+        <w:rPr>
+          <w:rFonts w:cstheme="minorHAnsi"/>
+          <w:szCs w:val="28"/>
+          <w:lang w:val="es-ES"/>
+        </w:rPr>
+        <w:t>(false). El usuario no podrá deformar el diseño al estirar la ventana.</w:t>
+      </w:r>
+    </w:p>
+    <w:p>
+      <w:pPr>
+        <w:rPr>
+          <w:rFonts w:cstheme="minorHAnsi"/>
+          <w:szCs w:val="28"/>
+          <w:lang w:val="es-ES"/>
+        </w:rPr>
+      </w:pPr>
+    </w:p>
+    <w:p>
+      <w:pPr>
+        <w:rPr>
+          <w:rFonts w:cstheme="minorHAnsi"/>
+          <w:szCs w:val="28"/>
+          <w:lang w:val="es-ES"/>
+        </w:rPr>
+      </w:pPr>
+      <w:r>
+        <w:rPr>
+          <w:rFonts w:cstheme="minorHAnsi"/>
+          <w:szCs w:val="28"/>
+          <w:lang w:val="es-ES"/>
+        </w:rPr>
+        <w:t>C. ReservaController.java</w:t>
+      </w:r>
+    </w:p>
+    <w:p>
+      <w:pPr>
+        <w:rPr>
+          <w:rFonts w:cstheme="minorHAnsi"/>
+          <w:szCs w:val="28"/>
+          <w:lang w:val="es-ES"/>
+        </w:rPr>
+      </w:pPr>
+      <w:r>
+        <w:rPr>
+          <w:rFonts w:cstheme="minorHAnsi"/>
+          <w:szCs w:val="28"/>
+          <w:lang w:val="es-ES"/>
+        </w:rPr>
+        <w:t>Este es el controlador. Usamos anotaciones @FXML para vincular botones y campos de texto con el código. Tiene dos métodos clave:</w:t>
+      </w:r>
+    </w:p>
+    <w:p>
+      <w:pPr>
+        <w:rPr>
+          <w:rFonts w:cstheme="minorHAnsi"/>
+          <w:szCs w:val="28"/>
+          <w:lang w:val="es-ES"/>
+        </w:rPr>
+      </w:pPr>
+    </w:p>
+    <w:p>
+      <w:pPr>
+        <w:rPr>
+          <w:rFonts w:cstheme="minorHAnsi"/>
+          <w:szCs w:val="28"/>
+          <w:lang w:val="es-ES"/>
+        </w:rPr>
+      </w:pPr>
+      <w:proofErr w:type="spellStart"/>
+      <w:proofErr w:type="gramStart"/>
+      <w:r>
+        <w:rPr>
+          <w:rFonts w:cstheme="minorHAnsi"/>
+          <w:szCs w:val="28"/>
+          <w:lang w:val="es-ES"/>
+        </w:rPr>
+        <w:t>initialize</w:t>
+      </w:r>
+      <w:proofErr w:type="spellEnd"/>
+      <w:r>
+        <w:rPr>
+          <w:rFonts w:cstheme="minorHAnsi"/>
+          <w:szCs w:val="28"/>
+          <w:lang w:val="es-ES"/>
+        </w:rPr>
+        <w:t>(</w:t>
+      </w:r>
+      <w:proofErr w:type="gramEnd"/>
+      <w:r>
+        <w:rPr>
+          <w:rFonts w:cstheme="minorHAnsi"/>
+          <w:szCs w:val="28"/>
+          <w:lang w:val="es-ES"/>
+        </w:rPr>
+        <w:t xml:space="preserve">): Se ejecuta al inicio. Configuramos el </w:t>
+      </w:r>
+      <w:proofErr w:type="spellStart"/>
+      <w:r>
+        <w:rPr>
+          <w:rFonts w:cstheme="minorHAnsi"/>
+          <w:szCs w:val="28"/>
+          <w:lang w:val="es-ES"/>
+        </w:rPr>
+        <w:t>Spinner</w:t>
+      </w:r>
+      <w:proofErr w:type="spellEnd"/>
+      <w:r>
+        <w:rPr>
+          <w:rFonts w:cstheme="minorHAnsi"/>
+          <w:szCs w:val="28"/>
+          <w:lang w:val="es-ES"/>
+        </w:rPr>
+        <w:t xml:space="preserve"> entre 0 y 10 mediante código para mayor seguridad.</w:t>
+      </w:r>
+    </w:p>
+    <w:p>
+      <w:pPr>
+        <w:rPr>
+          <w:rFonts w:cstheme="minorHAnsi"/>
+          <w:szCs w:val="28"/>
+          <w:lang w:val="es-ES"/>
+        </w:rPr>
+      </w:pPr>
+    </w:p>
+    <w:p>
+      <w:pPr>
+        <w:rPr>
+          <w:rFonts w:cstheme="minorHAnsi"/>
+          <w:szCs w:val="28"/>
+          <w:lang w:val="es-ES"/>
+        </w:rPr>
+      </w:pPr>
+      <w:proofErr w:type="gramStart"/>
+      <w:r>
+        <w:rPr>
+          <w:rFonts w:cstheme="minorHAnsi"/>
+          <w:szCs w:val="28"/>
+          <w:lang w:val="es-ES"/>
+        </w:rPr>
+        <w:t>reservar(</w:t>
+      </w:r>
+      <w:proofErr w:type="gramEnd"/>
+      <w:r>
+        <w:rPr>
+          <w:rFonts w:cstheme="minorHAnsi"/>
+          <w:szCs w:val="28"/>
+          <w:lang w:val="es-ES"/>
+        </w:rPr>
+        <w:t xml:space="preserve">): Recoge los datos </w:t>
+      </w:r>
+      <w:proofErr w:type="gramStart"/>
+      <w:r>
+        <w:rPr>
+          <w:rFonts w:cstheme="minorHAnsi"/>
+          <w:szCs w:val="28"/>
+          <w:lang w:val="es-ES"/>
+        </w:rPr>
+        <w:t>con .</w:t>
+      </w:r>
+      <w:proofErr w:type="spellStart"/>
+      <w:r>
+        <w:rPr>
+          <w:rFonts w:cstheme="minorHAnsi"/>
+          <w:szCs w:val="28"/>
+          <w:lang w:val="es-ES"/>
+        </w:rPr>
+        <w:t>getText</w:t>
+      </w:r>
+      <w:proofErr w:type="spellEnd"/>
+      <w:proofErr w:type="gramEnd"/>
+      <w:r>
+        <w:rPr>
+          <w:rFonts w:cstheme="minorHAnsi"/>
+          <w:szCs w:val="28"/>
+          <w:lang w:val="es-ES"/>
+        </w:rPr>
+        <w:t>(). Llama al Validador y decide si muestra un mensaje de éxito o error.</w:t>
+      </w:r>
+    </w:p>
+    <w:p>
+      <w:pPr>
+        <w:rPr>
+          <w:rFonts w:cstheme="minorHAnsi"/>
+          <w:szCs w:val="28"/>
+          <w:lang w:val="es-ES"/>
+        </w:rPr>
+      </w:pPr>
+    </w:p>
+    <w:p>
+      <w:pPr>
+        <w:rPr>
+          <w:rFonts w:cstheme="minorHAnsi"/>
+          <w:szCs w:val="28"/>
+          <w:lang w:val="es-ES"/>
+        </w:rPr>
+      </w:pPr>
+      <w:r>
+        <w:rPr>
+          <w:rFonts w:cstheme="minorHAnsi"/>
+          <w:szCs w:val="28"/>
+          <w:lang w:val="es-ES"/>
+        </w:rPr>
+        <w:t>D. Validador.java</w:t>
+      </w:r>
+    </w:p>
+    <w:p>
+      <w:pPr>
+        <w:rPr>
+          <w:rFonts w:cstheme="minorHAnsi"/>
+          <w:szCs w:val="28"/>
+          <w:lang w:val="es-ES"/>
+        </w:rPr>
+      </w:pPr>
+      <w:r>
+        <w:rPr>
+          <w:rFonts w:cstheme="minorHAnsi"/>
+          <w:szCs w:val="28"/>
+          <w:lang w:val="es-ES"/>
+        </w:rPr>
+        <w:t>Se encuentra en el paquete de utilidades. Solo contiene métodos estáticos. Esto cumple con el principio de responsabilidad única. El controlador maneja la vista y el validador realiza los cálculos.</w:t>
+      </w:r>
+    </w:p>
+    <w:p>
+      <w:pPr>
+        <w:rPr>
+          <w:rFonts w:cstheme="minorHAnsi"/>
+          <w:szCs w:val="28"/>
+          <w:lang w:val="es-ES"/>
+        </w:rPr>
+      </w:pPr>
+    </w:p>
+    <w:p>
+      <w:pPr>
+        <w:rPr>
+          <w:rFonts w:cstheme="minorHAnsi"/>
+          <w:szCs w:val="28"/>
+          <w:lang w:val="es-ES"/>
+        </w:rPr>
+      </w:pPr>
+      <w:r>
+        <w:rPr>
+          <w:rFonts w:cstheme="minorHAnsi"/>
+          <w:szCs w:val="28"/>
+          <w:lang w:val="es-ES"/>
+        </w:rPr>
+        <w:t xml:space="preserve">8. Análisis de los </w:t>
+      </w:r>
+      <w:proofErr w:type="spellStart"/>
+      <w:r>
+        <w:rPr>
+          <w:rFonts w:cstheme="minorHAnsi"/>
+          <w:szCs w:val="28"/>
+          <w:lang w:val="es-ES"/>
+        </w:rPr>
+        <w:t>Tests</w:t>
+      </w:r>
+      <w:proofErr w:type="spellEnd"/>
+      <w:r>
+        <w:rPr>
+          <w:rFonts w:cstheme="minorHAnsi"/>
+          <w:szCs w:val="28"/>
+          <w:lang w:val="es-ES"/>
+        </w:rPr>
+        <w:t xml:space="preserve"> (</w:t>
+      </w:r>
+      <w:proofErr w:type="spellStart"/>
+      <w:r>
+        <w:rPr>
+          <w:rFonts w:cstheme="minorHAnsi"/>
+          <w:szCs w:val="28"/>
+          <w:lang w:val="es-ES"/>
+        </w:rPr>
+        <w:t>JUnit</w:t>
+      </w:r>
+      <w:proofErr w:type="spellEnd"/>
+      <w:r>
+        <w:rPr>
+          <w:rFonts w:cstheme="minorHAnsi"/>
+          <w:szCs w:val="28"/>
+          <w:lang w:val="es-ES"/>
+        </w:rPr>
+        <w:t>)</w:t>
+      </w:r>
+    </w:p>
+    <w:p>
+      <w:pPr>
+        <w:rPr>
+          <w:rFonts w:cstheme="minorHAnsi"/>
+          <w:szCs w:val="28"/>
+          <w:lang w:val="es-ES"/>
+        </w:rPr>
+      </w:pPr>
+      <w:r>
+        <w:rPr>
+          <w:rFonts w:cstheme="minorHAnsi"/>
+          <w:szCs w:val="28"/>
+          <w:lang w:val="es-ES"/>
+        </w:rPr>
+        <w:t>No queríamos probar la aplicación solo con clics. Creamos ValidadorTest.java. La estrategia abordó los puntos donde suele fallar el usuario:</w:t>
+      </w:r>
+    </w:p>
+    <w:p>
+      <w:pPr>
+        <w:rPr>
+          <w:rFonts w:cstheme="minorHAnsi"/>
+          <w:szCs w:val="28"/>
+          <w:lang w:val="es-ES"/>
+        </w:rPr>
+      </w:pPr>
+    </w:p>
+    <w:p>
+      <w:pPr>
+        <w:rPr>
+          <w:rFonts w:cstheme="minorHAnsi"/>
+          <w:szCs w:val="28"/>
+          <w:lang w:val="es-ES"/>
+        </w:rPr>
+      </w:pPr>
+      <w:r>
+        <w:rPr>
+          <w:rFonts w:cstheme="minorHAnsi"/>
+          <w:szCs w:val="28"/>
+          <w:lang w:val="es-ES"/>
+        </w:rPr>
+        <w:t>Campos vacíos o con espacios:</w:t>
+      </w:r>
+    </w:p>
+    <w:p>
+      <w:pPr>
+        <w:rPr>
+          <w:rFonts w:cstheme="minorHAnsi"/>
+          <w:szCs w:val="28"/>
+          <w:lang w:val="es-ES"/>
+        </w:rPr>
+      </w:pPr>
+    </w:p>
+    <w:p>
+      <w:pPr>
+        <w:rPr>
+          <w:rFonts w:cstheme="minorHAnsi"/>
+          <w:szCs w:val="28"/>
+          <w:lang w:val="es-ES"/>
+        </w:rPr>
+      </w:pPr>
+      <w:r>
+        <w:rPr>
+          <w:rFonts w:cstheme="minorHAnsi"/>
+          <w:szCs w:val="28"/>
+          <w:lang w:val="es-ES"/>
+        </w:rPr>
+        <w:t>Java</w:t>
+      </w:r>
+    </w:p>
+    <w:p>
+      <w:pPr>
+        <w:rPr>
+          <w:rFonts w:cstheme="minorHAnsi"/>
+          <w:szCs w:val="28"/>
+          <w:lang w:val="es-ES"/>
+        </w:rPr>
+      </w:pPr>
+    </w:p>
+    <w:p>
+      <w:pPr>
+        <w:rPr>
+          <w:rFonts w:cstheme="minorHAnsi"/>
+          <w:szCs w:val="28"/>
+          <w:lang w:val="es-ES"/>
+        </w:rPr>
+      </w:pPr>
+      <w:r>
+        <w:rPr>
+          <w:rFonts w:cstheme="minorHAnsi"/>
+          <w:szCs w:val="28"/>
+          <w:lang w:val="es-ES"/>
+        </w:rPr>
+        <w:t>@Test</w:t>
+      </w:r>
+    </w:p>
+    <w:p>
+      <w:pPr>
+        <w:rPr>
+          <w:rFonts w:cstheme="minorHAnsi"/>
+          <w:szCs w:val="28"/>
+          <w:lang w:val="es-ES"/>
+        </w:rPr>
+      </w:pPr>
+      <w:proofErr w:type="spellStart"/>
+      <w:r>
+        <w:rPr>
+          <w:rFonts w:cstheme="minorHAnsi"/>
+          <w:szCs w:val="28"/>
+          <w:lang w:val="es-ES"/>
+        </w:rPr>
+        <w:t>void</w:t>
+      </w:r>
+      <w:proofErr w:type="spellEnd"/>
+      <w:r>
+        <w:rPr>
+          <w:rFonts w:cstheme="minorHAnsi"/>
+          <w:szCs w:val="28"/>
+          <w:lang w:val="es-ES"/>
+        </w:rPr>
+        <w:t xml:space="preserve"> </w:t>
+      </w:r>
+      <w:proofErr w:type="spellStart"/>
+      <w:proofErr w:type="gramStart"/>
+      <w:r>
+        <w:rPr>
+          <w:rFonts w:cstheme="minorHAnsi"/>
+          <w:szCs w:val="28"/>
+          <w:lang w:val="es-ES"/>
+        </w:rPr>
+        <w:t>testCampoVacioDetectaEspacios</w:t>
+      </w:r>
+      <w:proofErr w:type="spellEnd"/>
+      <w:r>
+        <w:rPr>
+          <w:rFonts w:cstheme="minorHAnsi"/>
+          <w:szCs w:val="28"/>
+          <w:lang w:val="es-ES"/>
+        </w:rPr>
+        <w:t>(</w:t>
+      </w:r>
+      <w:proofErr w:type="gramEnd"/>
+      <w:r>
+        <w:rPr>
+          <w:rFonts w:cstheme="minorHAnsi"/>
+          <w:szCs w:val="28"/>
+          <w:lang w:val="es-ES"/>
+        </w:rPr>
+        <w:t>) {</w:t>
+      </w:r>
+    </w:p>
+    <w:p>
+      <w:pPr>
+        <w:rPr>
+          <w:rFonts w:cstheme="minorHAnsi"/>
+          <w:szCs w:val="28"/>
+          <w:lang w:val="es-ES"/>
+        </w:rPr>
+      </w:pPr>
+      <w:r>
+        <w:rPr>
+          <w:rFonts w:cstheme="minorHAnsi"/>
+          <w:szCs w:val="28"/>
+          <w:lang w:val="es-ES"/>
+        </w:rPr>
+        <w:t xml:space="preserve">    // Si el usuario mete solo espacios, tiene que dar error</w:t>
+      </w:r>
+    </w:p>
+    <w:p>
+      <w:pPr>
+        <w:rPr>
+          <w:rFonts w:cstheme="minorHAnsi"/>
+          <w:szCs w:val="28"/>
+          <w:lang w:val="es-ES"/>
+        </w:rPr>
+      </w:pPr>
+      <w:r>
+        <w:rPr>
+          <w:rFonts w:cstheme="minorHAnsi"/>
+          <w:szCs w:val="28"/>
+          <w:lang w:val="es-ES"/>
+        </w:rPr>
+        <w:t xml:space="preserve">    </w:t>
+      </w:r>
+      <w:proofErr w:type="spellStart"/>
+      <w:proofErr w:type="gramStart"/>
+      <w:r>
+        <w:rPr>
+          <w:rFonts w:cstheme="minorHAnsi"/>
+          <w:szCs w:val="28"/>
+          <w:lang w:val="es-ES"/>
+        </w:rPr>
+        <w:t>assertTrue</w:t>
+      </w:r>
+      <w:proofErr w:type="spellEnd"/>
+      <w:r>
+        <w:rPr>
+          <w:rFonts w:cstheme="minorHAnsi"/>
+          <w:szCs w:val="28"/>
+          <w:lang w:val="es-ES"/>
+        </w:rPr>
+        <w:t>(</w:t>
+      </w:r>
+      <w:proofErr w:type="spellStart"/>
+      <w:proofErr w:type="gramEnd"/>
+      <w:r>
+        <w:rPr>
+          <w:rFonts w:cstheme="minorHAnsi"/>
+          <w:szCs w:val="28"/>
+          <w:lang w:val="es-ES"/>
+        </w:rPr>
+        <w:t>Validador.esCampoVacio</w:t>
+      </w:r>
+      <w:proofErr w:type="spellEnd"/>
+      <w:r>
+        <w:rPr>
+          <w:rFonts w:cstheme="minorHAnsi"/>
+          <w:szCs w:val="28"/>
+          <w:lang w:val="es-ES"/>
+        </w:rPr>
+        <w:t>("   "));</w:t>
+      </w:r>
+    </w:p>
+    <w:p>
+      <w:pPr>
+        <w:rPr>
+          <w:rFonts w:cstheme="minorHAnsi"/>
+          <w:szCs w:val="28"/>
+          <w:lang w:val="es-ES"/>
+        </w:rPr>
+      </w:pPr>
+      <w:r>
+        <w:rPr>
+          <w:rFonts w:cstheme="minorHAnsi"/>
+          <w:szCs w:val="28"/>
+          <w:lang w:val="es-ES"/>
+        </w:rPr>
+        <w:t>}</w:t>
+      </w:r>
+    </w:p>
+    <w:p>
+      <w:pPr>
+        <w:rPr>
+          <w:rFonts w:cstheme="minorHAnsi"/>
+          <w:szCs w:val="28"/>
+          <w:lang w:val="es-ES"/>
+        </w:rPr>
+      </w:pPr>
+      <w:r>
+        <w:rPr>
+          <w:rFonts w:cstheme="minorHAnsi"/>
+          <w:szCs w:val="28"/>
+          <w:lang w:val="es-ES"/>
+        </w:rPr>
+        <w:t>Validación del Email: Este punto era crítico. Probamos tres cosas:</w:t>
+      </w:r>
+    </w:p>
+    <w:p>
+      <w:pPr>
+        <w:rPr>
+          <w:rFonts w:cstheme="minorHAnsi"/>
+          <w:szCs w:val="28"/>
+          <w:lang w:val="es-ES"/>
+        </w:rPr>
+      </w:pPr>
+    </w:p>
+    <w:p>
+      <w:pPr>
+        <w:rPr>
+          <w:rFonts w:cstheme="minorHAnsi"/>
+          <w:szCs w:val="28"/>
+          <w:lang w:val="es-ES"/>
+        </w:rPr>
+      </w:pPr>
+      <w:r>
+        <w:rPr>
+          <w:rFonts w:cstheme="minorHAnsi"/>
+          <w:szCs w:val="28"/>
+          <w:lang w:val="es-ES"/>
+        </w:rPr>
+        <w:t>Formato correcto: usuario@empresa.es es válido.</w:t>
+      </w:r>
+    </w:p>
+    <w:p>
+      <w:pPr>
+        <w:rPr>
+          <w:rFonts w:cstheme="minorHAnsi"/>
+          <w:szCs w:val="28"/>
+          <w:lang w:val="es-ES"/>
+        </w:rPr>
+      </w:pPr>
+    </w:p>
+    <w:p>
+      <w:pPr>
+        <w:rPr>
+          <w:rFonts w:cstheme="minorHAnsi"/>
+          <w:szCs w:val="28"/>
+          <w:lang w:val="es-ES"/>
+        </w:rPr>
+      </w:pPr>
+      <w:r>
+        <w:rPr>
+          <w:rFonts w:cstheme="minorHAnsi"/>
+          <w:szCs w:val="28"/>
+          <w:lang w:val="es-ES"/>
+        </w:rPr>
+        <w:t>Extensión incorrecta: usuario@empresa.com debe devolver FALSO por el requisito estricto del .es.</w:t>
+      </w:r>
+    </w:p>
+    <w:p>
+      <w:pPr>
+        <w:rPr>
+          <w:rFonts w:cstheme="minorHAnsi"/>
+          <w:szCs w:val="28"/>
+          <w:lang w:val="es-ES"/>
+        </w:rPr>
+      </w:pPr>
+    </w:p>
+    <w:p>
+      <w:pPr>
+        <w:rPr>
+          <w:rFonts w:cstheme="minorHAnsi"/>
+          <w:szCs w:val="28"/>
+          <w:lang w:val="es-ES"/>
+        </w:rPr>
+      </w:pPr>
+      <w:r>
+        <w:rPr>
+          <w:rFonts w:cstheme="minorHAnsi"/>
+          <w:szCs w:val="28"/>
+          <w:lang w:val="es-ES"/>
+        </w:rPr>
+        <w:t>Formato roto: Correos sin arroba.</w:t>
+      </w:r>
+    </w:p>
+    <w:p>
+      <w:pPr>
+        <w:rPr>
+          <w:rFonts w:cstheme="minorHAnsi"/>
+          <w:szCs w:val="28"/>
+          <w:lang w:val="es-ES"/>
+        </w:rPr>
+      </w:pPr>
+    </w:p>
+    <w:p>
+      <w:pPr>
+        <w:rPr>
+          <w:rFonts w:cstheme="minorHAnsi"/>
+          <w:szCs w:val="28"/>
+          <w:lang w:val="es-ES"/>
+        </w:rPr>
+      </w:pPr>
+      <w:r>
+        <w:rPr>
+          <w:rFonts w:cstheme="minorHAnsi"/>
+          <w:szCs w:val="28"/>
+          <w:lang w:val="es-ES"/>
+        </w:rPr>
+        <w:t>Pasamos la batería de siete pruebas con éxito. Esto confirma que la lógica interna funciona antes de trabajar con la interfaz gráfica.</w:t>
+      </w:r>
+    </w:p>
+    <w:p>
+      <w:pPr>
+        <w:rPr>
+          <w:rFonts w:cstheme="minorHAnsi"/>
+          <w:szCs w:val="28"/>
+          <w:lang w:val="es-ES"/>
+        </w:rPr>
+      </w:pPr>
+    </w:p>
+    <w:p>
+      <w:pPr>
+        <w:rPr>
+          <w:rFonts w:cstheme="minorHAnsi"/>
+          <w:szCs w:val="28"/>
+          <w:lang w:val="es-ES"/>
+        </w:rPr>
+      </w:pPr>
+      <w:r>
+        <w:rPr>
+          <w:rFonts w:cstheme="minorHAnsi"/>
+          <w:szCs w:val="28"/>
+          <w:lang w:val="es-ES"/>
+        </w:rPr>
+        <w:t>Valoración personal</w:t>
+      </w:r>
+    </w:p>
+    <w:p>
+      <w:pPr>
+        <w:rPr>
+          <w:rFonts w:cstheme="minorHAnsi"/>
+          <w:szCs w:val="28"/>
+          <w:lang w:val="es-ES"/>
+        </w:rPr>
+      </w:pPr>
+      <w:r>
+        <w:rPr>
+          <w:rFonts w:cstheme="minorHAnsi"/>
+          <w:szCs w:val="28"/>
+          <w:lang w:val="es-ES"/>
+        </w:rPr>
+        <w:t>Desarrollar esta interfaz me sirvió para entender la diferencia entre diseñar la Hice la pantalla con FXML y la programé con Java. Configurar el entorno con versiones nuevas de Java fue difícil al principio. El resultado es una aplicación sólida. Parece profesional para un proyecto de clase.</w:t>
+      </w:r>
     </w:p>
     <w:p>
       <w:pPr>
@@ -608,6 +3348,7 @@
         <w:rPr>
           <w:lang w:val="es-ES"/>
         </w:rPr>
+        <w:lastRenderedPageBreak/>
         <w:t>01</w:t>
       </w:r>
     </w:p>
@@ -4771,9 +7512,11 @@
     <w:rsid w:val="00A95365"/>
     <w:rsid w:val="00AA409B"/>
     <w:rsid w:val="00AE6937"/>
+    <w:rsid w:val="00AE6B4B"/>
     <w:rsid w:val="00AF2BAC"/>
     <w:rsid w:val="00B44AFF"/>
     <w:rsid w:val="00C4778A"/>
+    <w:rsid w:val="00DB311A"/>
     <w:rsid w:val="00DC23B0"/>
     <w:rsid w:val="00E41B1D"/>
     <w:rsid w:val="00E456A4"/>
@@ -5532,6 +8275,30 @@
 </file>
 
 <file path=customXml/item1.xml><?xml version="1.0" encoding="utf-8"?>
+<p:properties xmlns:p="http://schemas.microsoft.com/office/2006/metadata/properties" xmlns:xsi="http://www.w3.org/2001/XMLSchema-instance" xmlns:pc="http://schemas.microsoft.com/office/infopath/2007/PartnerControls">
+  <documentManagement>
+    <_ip_UnifiedCompliancePolicyUIAction xmlns="http://schemas.microsoft.com/sharepoint/v3" xsi:nil="true"/>
+    <Image xmlns="71af3243-3dd4-4a8d-8c0d-dd76da1f02a5">
+      <Url xsi:nil="true"/>
+      <Description xsi:nil="true"/>
+    </Image>
+    <Status xmlns="71af3243-3dd4-4a8d-8c0d-dd76da1f02a5">Not started</Status>
+    <Background xmlns="71af3243-3dd4-4a8d-8c0d-dd76da1f02a5">false</Background>
+    <_ip_UnifiedCompliancePolicyProperties xmlns="http://schemas.microsoft.com/sharepoint/v3" xsi:nil="true"/>
+    <ImageTagsTaxHTField xmlns="71af3243-3dd4-4a8d-8c0d-dd76da1f02a5">
+      <Terms xmlns="http://schemas.microsoft.com/office/infopath/2007/PartnerControls"/>
+    </ImageTagsTaxHTField>
+    <TaxCatchAll xmlns="230e9df3-be65-4c73-a93b-d1236ebd677e" xsi:nil="true"/>
+    <MediaServiceKeyPoints xmlns="71af3243-3dd4-4a8d-8c0d-dd76da1f02a5" xsi:nil="true"/>
+  </documentManagement>
+</p:properties>
+</file>
+
+<file path=customXml/item2.xml><?xml version="1.0" encoding="utf-8"?>
+<b:Sources xmlns:b="http://schemas.openxmlformats.org/officeDocument/2006/bibliography" xmlns="http://schemas.openxmlformats.org/officeDocument/2006/bibliography" SelectedStyle="\APASixthEditionOfficeOnline.xsl" StyleName="APA" Version="6"/>
+</file>
+
+<file path=customXml/item3.xml><?xml version="1.0" encoding="utf-8"?>
 <ct:contentTypeSchema xmlns:ct="http://schemas.microsoft.com/office/2006/metadata/contentType" xmlns:ma="http://schemas.microsoft.com/office/2006/metadata/properties/metaAttributes" ct:_="" ma:_="" ma:contentTypeName="Document" ma:contentTypeID="0x01010079F111ED35F8CC479449609E8A0923A6" ma:contentTypeVersion="28" ma:contentTypeDescription="Create a new document." ma:contentTypeScope="" ma:versionID="60f5a4f2d2b0abadcf532d48ebf9cb71">
   <xsd:schema xmlns:xsd="http://www.w3.org/2001/XMLSchema" xmlns:xs="http://www.w3.org/2001/XMLSchema" xmlns:p="http://schemas.microsoft.com/office/2006/metadata/properties" xmlns:ns1="http://schemas.microsoft.com/sharepoint/v3" xmlns:ns2="71af3243-3dd4-4a8d-8c0d-dd76da1f02a5" xmlns:ns3="16c05727-aa75-4e4a-9b5f-8a80a1165891" xmlns:ns4="230e9df3-be65-4c73-a93b-d1236ebd677e" targetNamespace="http://schemas.microsoft.com/office/2006/metadata/properties" ma:root="true" ma:fieldsID="7dd78129e6a1811f84807ad11c651531" ns1:_="" ns2:_="" ns3:_="" ns4:_="">
     <xsd:import namespace="http://schemas.microsoft.com/sharepoint/v3"/>
@@ -5843,30 +8610,6 @@
 </ct:contentTypeSchema>
 </file>
 
-<file path=customXml/item2.xml><?xml version="1.0" encoding="utf-8"?>
-<b:Sources xmlns:b="http://schemas.openxmlformats.org/officeDocument/2006/bibliography" xmlns="http://schemas.openxmlformats.org/officeDocument/2006/bibliography" SelectedStyle="\APASixthEditionOfficeOnline.xsl" StyleName="APA" Version="6"/>
-</file>
-
-<file path=customXml/item3.xml><?xml version="1.0" encoding="utf-8"?>
-<p:properties xmlns:p="http://schemas.microsoft.com/office/2006/metadata/properties" xmlns:xsi="http://www.w3.org/2001/XMLSchema-instance" xmlns:pc="http://schemas.microsoft.com/office/infopath/2007/PartnerControls">
-  <documentManagement>
-    <_ip_UnifiedCompliancePolicyUIAction xmlns="http://schemas.microsoft.com/sharepoint/v3" xsi:nil="true"/>
-    <Image xmlns="71af3243-3dd4-4a8d-8c0d-dd76da1f02a5">
-      <Url xsi:nil="true"/>
-      <Description xsi:nil="true"/>
-    </Image>
-    <Status xmlns="71af3243-3dd4-4a8d-8c0d-dd76da1f02a5">Not started</Status>
-    <Background xmlns="71af3243-3dd4-4a8d-8c0d-dd76da1f02a5">false</Background>
-    <_ip_UnifiedCompliancePolicyProperties xmlns="http://schemas.microsoft.com/sharepoint/v3" xsi:nil="true"/>
-    <ImageTagsTaxHTField xmlns="71af3243-3dd4-4a8d-8c0d-dd76da1f02a5">
-      <Terms xmlns="http://schemas.microsoft.com/office/infopath/2007/PartnerControls"/>
-    </ImageTagsTaxHTField>
-    <TaxCatchAll xmlns="230e9df3-be65-4c73-a93b-d1236ebd677e" xsi:nil="true"/>
-    <MediaServiceKeyPoints xmlns="71af3243-3dd4-4a8d-8c0d-dd76da1f02a5" xsi:nil="true"/>
-  </documentManagement>
-</p:properties>
-</file>
-
 <file path=customXml/item4.xml><?xml version="1.0" encoding="utf-8"?>
 <?mso-contentType ?>
 <FormTemplates xmlns="http://schemas.microsoft.com/sharepoint/v3/contenttype/forms">
@@ -5877,6 +8620,26 @@
 </file>
 
 <file path=customXml/itemProps1.xml><?xml version="1.0" encoding="utf-8"?>
+<ds:datastoreItem xmlns:ds="http://schemas.openxmlformats.org/officeDocument/2006/customXml" ds:itemID="{8DE4806E-889F-44E5-89CE-8DBA0CB694CA}">
+  <ds:schemaRefs>
+    <ds:schemaRef ds:uri="http://schemas.microsoft.com/office/2006/metadata/properties"/>
+    <ds:schemaRef ds:uri="http://schemas.microsoft.com/office/infopath/2007/PartnerControls"/>
+    <ds:schemaRef ds:uri="http://schemas.microsoft.com/sharepoint/v3"/>
+    <ds:schemaRef ds:uri="71af3243-3dd4-4a8d-8c0d-dd76da1f02a5"/>
+    <ds:schemaRef ds:uri="230e9df3-be65-4c73-a93b-d1236ebd677e"/>
+  </ds:schemaRefs>
+</ds:datastoreItem>
+</file>
+
+<file path=customXml/itemProps2.xml><?xml version="1.0" encoding="utf-8"?>
+<ds:datastoreItem xmlns:ds="http://schemas.openxmlformats.org/officeDocument/2006/customXml" ds:itemID="{E4E10AD3-AD8B-4B56-B640-42AEB6EC784A}">
+  <ds:schemaRefs>
+    <ds:schemaRef ds:uri="http://schemas.openxmlformats.org/officeDocument/2006/bibliography"/>
+  </ds:schemaRefs>
+</ds:datastoreItem>
+</file>
+
+<file path=customXml/itemProps3.xml><?xml version="1.0" encoding="utf-8"?>
 <ds:datastoreItem xmlns:ds="http://schemas.openxmlformats.org/officeDocument/2006/customXml" ds:itemID="{1778EFC0-41F2-404D-8178-1A299F9AE7A8}">
   <ds:schemaRefs>
     <ds:schemaRef ds:uri="http://schemas.microsoft.com/office/2006/metadata/contentType"/>
@@ -5897,26 +8660,6 @@
 </ds:datastoreItem>
 </file>
 
-<file path=customXml/itemProps2.xml><?xml version="1.0" encoding="utf-8"?>
-<ds:datastoreItem xmlns:ds="http://schemas.openxmlformats.org/officeDocument/2006/customXml" ds:itemID="{E4E10AD3-AD8B-4B56-B640-42AEB6EC784A}">
-  <ds:schemaRefs>
-    <ds:schemaRef ds:uri="http://schemas.openxmlformats.org/officeDocument/2006/bibliography"/>
-  </ds:schemaRefs>
-</ds:datastoreItem>
-</file>
-
-<file path=customXml/itemProps3.xml><?xml version="1.0" encoding="utf-8"?>
-<ds:datastoreItem xmlns:ds="http://schemas.openxmlformats.org/officeDocument/2006/customXml" ds:itemID="{8DE4806E-889F-44E5-89CE-8DBA0CB694CA}">
-  <ds:schemaRefs>
-    <ds:schemaRef ds:uri="http://schemas.microsoft.com/office/2006/metadata/properties"/>
-    <ds:schemaRef ds:uri="http://schemas.microsoft.com/office/infopath/2007/PartnerControls"/>
-    <ds:schemaRef ds:uri="http://schemas.microsoft.com/sharepoint/v3"/>
-    <ds:schemaRef ds:uri="71af3243-3dd4-4a8d-8c0d-dd76da1f02a5"/>
-    <ds:schemaRef ds:uri="230e9df3-be65-4c73-a93b-d1236ebd677e"/>
-  </ds:schemaRefs>
-</ds:datastoreItem>
-</file>
-
 <file path=customXml/itemProps4.xml><?xml version="1.0" encoding="utf-8"?>
 <ds:datastoreItem xmlns:ds="http://schemas.openxmlformats.org/officeDocument/2006/customXml" ds:itemID="{57C77F9C-8BCF-4692-B2E4-26011E2A55B4}">
   <ds:schemaRefs>

</xml_diff>